<commit_message>
Paper EDA, Pairs Plots
</commit_message>
<xml_diff>
--- a/Paper Draft.docx
+++ b/Paper Draft.docx
@@ -52,7 +52,15 @@
         <w:t xml:space="preserve">in predicting salary </w:t>
       </w:r>
       <w:r>
-        <w:t xml:space="preserve">and test different modeling techniques. We will also perform a two way anova analysis to determine the </w:t>
+        <w:t xml:space="preserve">and test different modeling techniques. We will also perform a </w:t>
+      </w:r>
+      <w:proofErr w:type="gramStart"/>
+      <w:r>
+        <w:t>two way</w:t>
+      </w:r>
+      <w:proofErr w:type="gramEnd"/>
+      <w:r>
+        <w:t xml:space="preserve"> anova analysis to determine the </w:t>
       </w:r>
       <w:r>
         <w:t xml:space="preserve">effect of league and division on salary. </w:t>
@@ -208,6 +216,57 @@
       </w:r>
     </w:p>
     <w:p>
+      <w:r>
+        <w:drawing>
+          <wp:anchor distT="0" distB="0" distL="114300" distR="114300" simplePos="0" relativeHeight="251658240" behindDoc="0" locked="0" layoutInCell="1" allowOverlap="1" wp14:anchorId="62483CB8" wp14:editId="48B5B435">
+            <wp:simplePos x="0" y="0"/>
+            <wp:positionH relativeFrom="column">
+              <wp:posOffset>3441700</wp:posOffset>
+            </wp:positionH>
+            <wp:positionV relativeFrom="paragraph">
+              <wp:posOffset>601980</wp:posOffset>
+            </wp:positionV>
+            <wp:extent cx="2438400" cy="1504315"/>
+            <wp:effectExtent l="0" t="0" r="0" b="635"/>
+            <wp:wrapSquare wrapText="bothSides"/>
+            <wp:docPr id="17" name="Picture 17"/>
+            <wp:cNvGraphicFramePr>
+              <a:graphicFrameLocks xmlns:a="http://schemas.openxmlformats.org/drawingml/2006/main" noChangeAspect="1"/>
+            </wp:cNvGraphicFramePr>
+            <a:graphic xmlns:a="http://schemas.openxmlformats.org/drawingml/2006/main">
+              <a:graphicData uri="http://schemas.openxmlformats.org/drawingml/2006/picture">
+                <pic:pic xmlns:pic="http://schemas.openxmlformats.org/drawingml/2006/picture">
+                  <pic:nvPicPr>
+                    <pic:cNvPr id="1" name=""/>
+                    <pic:cNvPicPr/>
+                  </pic:nvPicPr>
+                  <pic:blipFill>
+                    <a:blip r:embed="rId5" cstate="print">
+                      <a:extLst>
+                        <a:ext uri="{28A0092B-C50C-407E-A947-70E740481C1C}">
+                          <a14:useLocalDpi xmlns:a14="http://schemas.microsoft.com/office/drawing/2010/main" val="0"/>
+                        </a:ext>
+                      </a:extLst>
+                    </a:blip>
+                    <a:stretch>
+                      <a:fillRect/>
+                    </a:stretch>
+                  </pic:blipFill>
+                  <pic:spPr>
+                    <a:xfrm>
+                      <a:off x="0" y="0"/>
+                      <a:ext cx="2438400" cy="1504315"/>
+                    </a:xfrm>
+                    <a:prstGeom prst="rect">
+                      <a:avLst/>
+                    </a:prstGeom>
+                  </pic:spPr>
+                </pic:pic>
+              </a:graphicData>
+            </a:graphic>
+          </wp:anchor>
+        </w:drawing>
+      </w:r>
       <w:r>
         <w:rPr>
           <w:noProof/>
@@ -228,7 +287,7 @@
                     <pic:cNvPicPr/>
                   </pic:nvPicPr>
                   <pic:blipFill>
-                    <a:blip r:embed="rId5"/>
+                    <a:blip r:embed="rId6"/>
                     <a:stretch>
                       <a:fillRect/>
                     </a:stretch>
@@ -251,37 +310,19 @@
     </w:p>
     <w:p>
       <w:r>
-        <w:t xml:space="preserve">The first two figures below are the </w:t>
-      </w:r>
-      <w:r>
-        <w:t>histograms of Salary and logSalary respectively</w:t>
-      </w:r>
-      <w:r>
-        <w:t>. We can see in the first histogram that Salary, untransformed, is very right ske</w:t>
-      </w:r>
-      <w:r>
-        <w:t xml:space="preserve">wed, with the maximum salary being almost 6x the median salary. </w:t>
-      </w:r>
-      <w:r>
-        <w:t xml:space="preserve">We will </w:t>
-      </w:r>
-      <w:r>
-        <w:t>need to transform the variable for modeling to deal with non-normality in the residuals.</w:t>
-      </w:r>
-    </w:p>
-    <w:p>
-      <w:r>
-        <w:t xml:space="preserve"> </w:t>
-      </w:r>
-      <w:r>
-        <w:rPr>
-          <w:noProof/>
-        </w:rPr>
         <w:drawing>
-          <wp:inline distT="0" distB="0" distL="0" distR="0" wp14:anchorId="0B82A51B" wp14:editId="2E04B4A2">
-            <wp:extent cx="3097342" cy="1911350"/>
-            <wp:effectExtent l="0" t="0" r="8255" b="0"/>
-            <wp:docPr id="7" name="Picture 7"/>
+          <wp:anchor distT="0" distB="0" distL="114300" distR="114300" simplePos="0" relativeHeight="251659264" behindDoc="0" locked="0" layoutInCell="1" allowOverlap="1" wp14:anchorId="6663B151" wp14:editId="53D2286F">
+            <wp:simplePos x="0" y="0"/>
+            <wp:positionH relativeFrom="margin">
+              <wp:align>left</wp:align>
+            </wp:positionH>
+            <wp:positionV relativeFrom="paragraph">
+              <wp:posOffset>1312545</wp:posOffset>
+            </wp:positionV>
+            <wp:extent cx="3092450" cy="1908175"/>
+            <wp:effectExtent l="0" t="0" r="0" b="0"/>
+            <wp:wrapSquare wrapText="bothSides"/>
+            <wp:docPr id="20" name="Picture 20"/>
             <wp:cNvGraphicFramePr>
               <a:graphicFrameLocks xmlns:a="http://schemas.openxmlformats.org/drawingml/2006/main" noChangeAspect="1"/>
             </wp:cNvGraphicFramePr>
@@ -293,7 +334,13 @@
                     <pic:cNvPicPr/>
                   </pic:nvPicPr>
                   <pic:blipFill>
-                    <a:blip r:embed="rId6"/>
+                    <a:blip r:embed="rId7">
+                      <a:extLst>
+                        <a:ext uri="{28A0092B-C50C-407E-A947-70E740481C1C}">
+                          <a14:useLocalDpi xmlns:a14="http://schemas.microsoft.com/office/drawing/2010/main" val="0"/>
+                        </a:ext>
+                      </a:extLst>
+                    </a:blip>
                     <a:stretch>
                       <a:fillRect/>
                     </a:stretch>
@@ -301,7 +348,7 @@
                   <pic:spPr>
                     <a:xfrm>
                       <a:off x="0" y="0"/>
-                      <a:ext cx="3141166" cy="1938394"/>
+                      <a:ext cx="3092450" cy="1908175"/>
                     </a:xfrm>
                     <a:prstGeom prst="rect">
                       <a:avLst/>
@@ -310,34 +357,144 @@
                 </pic:pic>
               </a:graphicData>
             </a:graphic>
-          </wp:inline>
+          </wp:anchor>
         </w:drawing>
       </w:r>
-    </w:p>
-    <w:p>
-      <w:r>
-        <w:t xml:space="preserve">In the second two graphs we compare the distribution of salary for two </w:t>
-      </w:r>
-      <w:r>
-        <w:t xml:space="preserve">factors, League and Division. The distribution of salary in the American and National Leagues look </w:t>
-      </w:r>
-      <w:r>
-        <w:t>similar</w:t>
-      </w:r>
-      <w:r>
-        <w:t>, although the American league has a few outliers</w:t>
-      </w:r>
-      <w:r>
-        <w:t xml:space="preserve"> at the high end. </w:t>
-      </w:r>
-      <w:r>
-        <w:t xml:space="preserve">There are more differences </w:t>
-      </w:r>
-      <w:r>
-        <w:t>in the East and West divisions, with the east division having more salaries in the $1M+ range</w:t>
-      </w:r>
-      <w:r>
-        <w:t xml:space="preserve"> and the West division having more in the less than $250K range.</w:t>
+      <w:r>
+        <w:t xml:space="preserve">The two figures </w:t>
+      </w:r>
+      <w:r>
+        <w:t xml:space="preserve">to the right </w:t>
+      </w:r>
+      <w:r>
+        <w:t xml:space="preserve">are the </w:t>
+      </w:r>
+      <w:r>
+        <w:t>histograms of Salary and logSalary respectively</w:t>
+      </w:r>
+      <w:r>
+        <w:t>. We can see in the first histogram that Salary, untransformed, is very right ske</w:t>
+      </w:r>
+      <w:r>
+        <w:t xml:space="preserve">wed, with the maximum salary being almost 6x the median salary. </w:t>
+      </w:r>
+      <w:r>
+        <w:t xml:space="preserve">We will </w:t>
+      </w:r>
+      <w:r>
+        <w:t>need to transform the variable for modeling to deal with non-normality in the residuals.</w:t>
+      </w:r>
+    </w:p>
+    <w:p>
+      <w:r>
+        <w:t>Next</w:t>
+      </w:r>
+      <w:r>
+        <w:t>,</w:t>
+      </w:r>
+      <w:bookmarkStart w:id="0" w:name="_GoBack"/>
+      <w:bookmarkEnd w:id="0"/>
+      <w:r>
+        <w:t xml:space="preserve"> we look at a pairs plot </w:t>
+      </w:r>
+      <w:r>
+        <w:t xml:space="preserve">to the left </w:t>
+      </w:r>
+      <w:r>
+        <w:t xml:space="preserve">with logSalary and </w:t>
+      </w:r>
+      <w:r>
+        <w:t xml:space="preserve">logged career statistics, which we transformed </w:t>
+      </w:r>
+      <w:r>
+        <w:t xml:space="preserve">for similar reasons to salary. We see </w:t>
+      </w:r>
+      <w:r>
+        <w:t xml:space="preserve">positive correlation with each of these variables compared to salary, and we can see that they have </w:t>
+      </w:r>
+      <w:proofErr w:type="gramStart"/>
+      <w:r>
+        <w:t>pretty strong</w:t>
+      </w:r>
+      <w:proofErr w:type="gramEnd"/>
+      <w:r>
+        <w:t xml:space="preserve"> correlation with each other. We will need </w:t>
+      </w:r>
+      <w:r>
+        <w:t>to check for multicollinearity in our model. We also identified two players who seem consistently out of place</w:t>
+      </w:r>
+      <w:r>
+        <w:t xml:space="preserve"> (colored in teal)</w:t>
+      </w:r>
+      <w:r>
+        <w:t>.</w:t>
+      </w:r>
+    </w:p>
+    <w:p>
+      <w:r>
+        <w:drawing>
+          <wp:anchor distT="0" distB="0" distL="114300" distR="114300" simplePos="0" relativeHeight="251660288" behindDoc="0" locked="0" layoutInCell="1" allowOverlap="1" wp14:anchorId="218E8757" wp14:editId="17278F38">
+            <wp:simplePos x="0" y="0"/>
+            <wp:positionH relativeFrom="column">
+              <wp:posOffset>2279650</wp:posOffset>
+            </wp:positionH>
+            <wp:positionV relativeFrom="paragraph">
+              <wp:posOffset>189230</wp:posOffset>
+            </wp:positionV>
+            <wp:extent cx="3689350" cy="2276475"/>
+            <wp:effectExtent l="0" t="0" r="6350" b="9525"/>
+            <wp:wrapSquare wrapText="bothSides"/>
+            <wp:docPr id="21" name="Picture 21"/>
+            <wp:cNvGraphicFramePr>
+              <a:graphicFrameLocks xmlns:a="http://schemas.openxmlformats.org/drawingml/2006/main" noChangeAspect="1"/>
+            </wp:cNvGraphicFramePr>
+            <a:graphic xmlns:a="http://schemas.openxmlformats.org/drawingml/2006/main">
+              <a:graphicData uri="http://schemas.openxmlformats.org/drawingml/2006/picture">
+                <pic:pic xmlns:pic="http://schemas.openxmlformats.org/drawingml/2006/picture">
+                  <pic:nvPicPr>
+                    <pic:cNvPr id="1" name=""/>
+                    <pic:cNvPicPr/>
+                  </pic:nvPicPr>
+                  <pic:blipFill>
+                    <a:blip r:embed="rId8">
+                      <a:extLst>
+                        <a:ext uri="{28A0092B-C50C-407E-A947-70E740481C1C}">
+                          <a14:useLocalDpi xmlns:a14="http://schemas.microsoft.com/office/drawing/2010/main" val="0"/>
+                        </a:ext>
+                      </a:extLst>
+                    </a:blip>
+                    <a:stretch>
+                      <a:fillRect/>
+                    </a:stretch>
+                  </pic:blipFill>
+                  <pic:spPr>
+                    <a:xfrm>
+                      <a:off x="0" y="0"/>
+                      <a:ext cx="3689350" cy="2276475"/>
+                    </a:xfrm>
+                    <a:prstGeom prst="rect">
+                      <a:avLst/>
+                    </a:prstGeom>
+                  </pic:spPr>
+                </pic:pic>
+              </a:graphicData>
+            </a:graphic>
+          </wp:anchor>
+        </w:drawing>
+      </w:r>
+    </w:p>
+    <w:p>
+      <w:r>
+        <w:t xml:space="preserve">The correlation matrix to the right shows how in season statistics are related to each other strongly, and career statistics are related to each other strongly. </w:t>
+      </w:r>
+      <w:r>
+        <w:t>However,</w:t>
+      </w:r>
+      <w:r>
+        <w:t xml:space="preserve"> in season and career statistics are not strongly correlated. Put Outs, Assists, and Errors </w:t>
+      </w:r>
+      <w:r>
+        <w:t xml:space="preserve">do not seem to have a relationship with salary. </w:t>
       </w:r>
     </w:p>
     <w:p/>
@@ -437,7 +594,7 @@
                           <pic:cNvPicPr/>
                         </pic:nvPicPr>
                         <pic:blipFill>
-                          <a:blip r:embed="rId7"/>
+                          <a:blip r:embed="rId9"/>
                           <a:stretch>
                             <a:fillRect/>
                           </a:stretch>
@@ -486,7 +643,7 @@
                           </pic:cNvPicPr>
                         </pic:nvPicPr>
                         <pic:blipFill>
-                          <a:blip r:embed="rId8" cstate="print">
+                          <a:blip r:embed="rId10" cstate="print">
                             <a:extLst>
                               <a:ext uri="{28A0092B-C50C-407E-A947-70E740481C1C}">
                                 <a14:useLocalDpi xmlns:a14="http://schemas.microsoft.com/office/drawing/2010/main" val="0"/>
@@ -543,7 +700,7 @@
                           <pic:cNvPicPr/>
                         </pic:nvPicPr>
                         <pic:blipFill>
-                          <a:blip r:embed="rId9"/>
+                          <a:blip r:embed="rId11"/>
                           <a:stretch>
                             <a:fillRect/>
                           </a:stretch>
@@ -595,7 +752,7 @@
                           <pic:cNvPicPr/>
                         </pic:nvPicPr>
                         <pic:blipFill>
-                          <a:blip r:embed="rId10"/>
+                          <a:blip r:embed="rId12"/>
                           <a:stretch>
                             <a:fillRect/>
                           </a:stretch>
@@ -645,6 +802,9 @@
     </w:p>
     <w:p>
       <w:r>
+        <w:rPr>
+          <w:noProof/>
+        </w:rPr>
         <w:lastRenderedPageBreak/>
         <w:drawing>
           <wp:inline distT="0" distB="0" distL="0" distR="0" wp14:anchorId="70E0EE71" wp14:editId="2166E2B8">
@@ -662,7 +822,7 @@
                     <pic:cNvPicPr/>
                   </pic:nvPicPr>
                   <pic:blipFill>
-                    <a:blip r:embed="rId11"/>
+                    <a:blip r:embed="rId13"/>
                     <a:stretch>
                       <a:fillRect/>
                     </a:stretch>
@@ -682,8 +842,6 @@
           </wp:inline>
         </w:drawing>
       </w:r>
-      <w:bookmarkStart w:id="0" w:name="_GoBack"/>
-      <w:bookmarkEnd w:id="0"/>
     </w:p>
     <w:p>
       <w:pPr>
@@ -725,7 +883,7 @@
                     <pic:cNvPicPr/>
                   </pic:nvPicPr>
                   <pic:blipFill>
-                    <a:blip r:embed="rId12"/>
+                    <a:blip r:embed="rId14"/>
                     <a:stretch>
                       <a:fillRect/>
                     </a:stretch>
@@ -820,9 +978,11 @@
       <w:r>
         <w:t xml:space="preserve">We will conduct a </w:t>
       </w:r>
+      <w:proofErr w:type="gramStart"/>
       <w:r>
         <w:t>Two Way</w:t>
       </w:r>
+      <w:proofErr w:type="gramEnd"/>
       <w:r>
         <w:t xml:space="preserve"> </w:t>
       </w:r>
@@ -905,7 +1065,7 @@
                     </pic:cNvPicPr>
                   </pic:nvPicPr>
                   <pic:blipFill>
-                    <a:blip r:embed="rId13" cstate="print">
+                    <a:blip r:embed="rId15" cstate="print">
                       <a:extLst>
                         <a:ext uri="{28A0092B-C50C-407E-A947-70E740481C1C}">
                           <a14:useLocalDpi xmlns:a14="http://schemas.microsoft.com/office/drawing/2010/main" val="0"/>
@@ -956,7 +1116,7 @@
                     <pic:cNvPicPr/>
                   </pic:nvPicPr>
                   <pic:blipFill>
-                    <a:blip r:embed="rId14"/>
+                    <a:blip r:embed="rId16"/>
                     <a:stretch>
                       <a:fillRect/>
                     </a:stretch>
@@ -1026,7 +1186,7 @@
                     </pic:cNvPicPr>
                   </pic:nvPicPr>
                   <pic:blipFill>
-                    <a:blip r:embed="rId15" cstate="print">
+                    <a:blip r:embed="rId17" cstate="print">
                       <a:extLst>
                         <a:ext uri="{28A0092B-C50C-407E-A947-70E740481C1C}">
                           <a14:useLocalDpi xmlns:a14="http://schemas.microsoft.com/office/drawing/2010/main" val="0"/>
@@ -1079,7 +1239,7 @@
                     <pic:cNvPicPr/>
                   </pic:nvPicPr>
                   <pic:blipFill>
-                    <a:blip r:embed="rId16"/>
+                    <a:blip r:embed="rId18"/>
                     <a:stretch>
                       <a:fillRect/>
                     </a:stretch>
@@ -1121,7 +1281,7 @@
                     </pic:cNvPicPr>
                   </pic:nvPicPr>
                   <pic:blipFill>
-                    <a:blip r:embed="rId17" cstate="print">
+                    <a:blip r:embed="rId19" cstate="print">
                       <a:extLst>
                         <a:ext uri="{28A0092B-C50C-407E-A947-70E740481C1C}">
                           <a14:useLocalDpi xmlns:a14="http://schemas.microsoft.com/office/drawing/2010/main" val="0"/>
@@ -1158,7 +1318,15 @@
         <w:t xml:space="preserve">The diagnostics of the logSalary model look much better, </w:t>
       </w:r>
       <w:r>
-        <w:t xml:space="preserve">the residuals are not perfectly normal but they have significantly improved, and the variance is much more consistent. </w:t>
+        <w:t xml:space="preserve">the residuals are not perfectly </w:t>
+      </w:r>
+      <w:proofErr w:type="gramStart"/>
+      <w:r>
+        <w:t>normal</w:t>
+      </w:r>
+      <w:proofErr w:type="gramEnd"/>
+      <w:r>
+        <w:t xml:space="preserve"> but they have significantly improved, and the variance is much more consistent. </w:t>
       </w:r>
       <w:r>
         <w:t xml:space="preserve">Looking at the F-Tests, </w:t>
@@ -1201,7 +1369,7 @@
                     <pic:cNvPicPr/>
                   </pic:nvPicPr>
                   <pic:blipFill>
-                    <a:blip r:embed="rId18"/>
+                    <a:blip r:embed="rId20"/>
                     <a:stretch>
                       <a:fillRect/>
                     </a:stretch>
@@ -1243,7 +1411,7 @@
                     <pic:cNvPicPr/>
                   </pic:nvPicPr>
                   <pic:blipFill>
-                    <a:blip r:embed="rId19"/>
+                    <a:blip r:embed="rId21"/>
                     <a:stretch>
                       <a:fillRect/>
                     </a:stretch>

</xml_diff>

<commit_message>
Additional Objective 1 Info
</commit_message>
<xml_diff>
--- a/Paper Draft.docx
+++ b/Paper Draft.docx
@@ -16,15 +16,7 @@
         <w:jc w:val="center"/>
       </w:pPr>
       <w:r>
-        <w:t xml:space="preserve">William Arnost, Daniel </w:t>
-      </w:r>
-      <w:proofErr w:type="spellStart"/>
-      <w:r>
-        <w:t>Crouthamel</w:t>
-      </w:r>
-      <w:proofErr w:type="spellEnd"/>
-      <w:r>
-        <w:t>, Richard Palmer</w:t>
+        <w:t>William Arnost, Daniel Crouthamel, Richard Palmer</w:t>
       </w:r>
     </w:p>
     <w:p>
@@ -60,15 +52,7 @@
         <w:t xml:space="preserve">in predicting salary </w:t>
       </w:r>
       <w:r>
-        <w:t xml:space="preserve">and test different modeling techniques. We will also perform a two way </w:t>
-      </w:r>
-      <w:proofErr w:type="spellStart"/>
-      <w:r>
-        <w:t>anova</w:t>
-      </w:r>
-      <w:proofErr w:type="spellEnd"/>
-      <w:r>
-        <w:t xml:space="preserve"> analysis to determine the </w:t>
+        <w:t xml:space="preserve">and test different modeling techniques. We will also perform a two way anova analysis to determine the </w:t>
       </w:r>
       <w:r>
         <w:t xml:space="preserve">effect of league and division on salary. </w:t>
@@ -110,7 +94,7 @@
       <w:r>
         <w:t>We sourced the data from Kaggle (</w:t>
       </w:r>
-      <w:hyperlink r:id="rId4" w:history="1">
+      <w:hyperlink r:id="rId5" w:history="1">
         <w:r>
           <w:rPr>
             <w:rStyle w:val="Hyperlink"/>
@@ -252,7 +236,7 @@
                     <pic:cNvPicPr/>
                   </pic:nvPicPr>
                   <pic:blipFill>
-                    <a:blip r:embed="rId5" cstate="print">
+                    <a:blip r:embed="rId6" cstate="print">
                       <a:extLst>
                         <a:ext uri="{28A0092B-C50C-407E-A947-70E740481C1C}">
                           <a14:useLocalDpi xmlns:a14="http://schemas.microsoft.com/office/drawing/2010/main" val="0"/>
@@ -298,7 +282,7 @@
                     <pic:cNvPicPr/>
                   </pic:nvPicPr>
                   <pic:blipFill>
-                    <a:blip r:embed="rId6"/>
+                    <a:blip r:embed="rId7"/>
                     <a:stretch>
                       <a:fillRect/>
                     </a:stretch>
@@ -337,137 +321,6 @@
             <wp:effectExtent l="0" t="0" r="0" b="0"/>
             <wp:wrapSquare wrapText="bothSides"/>
             <wp:docPr id="20" name="Picture 20"/>
-            <wp:cNvGraphicFramePr>
-              <a:graphicFrameLocks xmlns:a="http://schemas.openxmlformats.org/drawingml/2006/main" noChangeAspect="1"/>
-            </wp:cNvGraphicFramePr>
-            <a:graphic xmlns:a="http://schemas.openxmlformats.org/drawingml/2006/main">
-              <a:graphicData uri="http://schemas.openxmlformats.org/drawingml/2006/picture">
-                <pic:pic xmlns:pic="http://schemas.openxmlformats.org/drawingml/2006/picture">
-                  <pic:nvPicPr>
-                    <pic:cNvPr id="1" name=""/>
-                    <pic:cNvPicPr/>
-                  </pic:nvPicPr>
-                  <pic:blipFill>
-                    <a:blip r:embed="rId7">
-                      <a:extLst>
-                        <a:ext uri="{28A0092B-C50C-407E-A947-70E740481C1C}">
-                          <a14:useLocalDpi xmlns:a14="http://schemas.microsoft.com/office/drawing/2010/main" val="0"/>
-                        </a:ext>
-                      </a:extLst>
-                    </a:blip>
-                    <a:stretch>
-                      <a:fillRect/>
-                    </a:stretch>
-                  </pic:blipFill>
-                  <pic:spPr>
-                    <a:xfrm>
-                      <a:off x="0" y="0"/>
-                      <a:ext cx="3092450" cy="1908175"/>
-                    </a:xfrm>
-                    <a:prstGeom prst="rect">
-                      <a:avLst/>
-                    </a:prstGeom>
-                  </pic:spPr>
-                </pic:pic>
-              </a:graphicData>
-            </a:graphic>
-          </wp:anchor>
-        </w:drawing>
-      </w:r>
-      <w:r>
-        <w:t xml:space="preserve">The two figures </w:t>
-      </w:r>
-      <w:r>
-        <w:t xml:space="preserve">to the right </w:t>
-      </w:r>
-      <w:r>
-        <w:t xml:space="preserve">are the </w:t>
-      </w:r>
-      <w:r>
-        <w:t xml:space="preserve">histograms of Salary and </w:t>
-      </w:r>
-      <w:proofErr w:type="spellStart"/>
-      <w:r>
-        <w:t>logSalary</w:t>
-      </w:r>
-      <w:proofErr w:type="spellEnd"/>
-      <w:r>
-        <w:t xml:space="preserve"> respectively</w:t>
-      </w:r>
-      <w:r>
-        <w:t>. We can see in the first histogram that Salary, untransformed, is very right ske</w:t>
-      </w:r>
-      <w:r>
-        <w:t xml:space="preserve">wed, with the maximum salary being almost 6x the median salary. </w:t>
-      </w:r>
-      <w:r>
-        <w:t xml:space="preserve">We will </w:t>
-      </w:r>
-      <w:r>
-        <w:t>need to transform the variable for modeling to deal with non-normality in the residuals.</w:t>
-      </w:r>
-    </w:p>
-    <w:p>
-      <w:r>
-        <w:t>Next</w:t>
-      </w:r>
-      <w:r>
-        <w:t>,</w:t>
-      </w:r>
-      <w:r>
-        <w:t xml:space="preserve"> we look at a pairs plot </w:t>
-      </w:r>
-      <w:r>
-        <w:t xml:space="preserve">to the left </w:t>
-      </w:r>
-      <w:r>
-        <w:t xml:space="preserve">with </w:t>
-      </w:r>
-      <w:proofErr w:type="spellStart"/>
-      <w:r>
-        <w:t>logSalary</w:t>
-      </w:r>
-      <w:proofErr w:type="spellEnd"/>
-      <w:r>
-        <w:t xml:space="preserve"> and </w:t>
-      </w:r>
-      <w:r>
-        <w:t xml:space="preserve">logged career statistics, which we transformed </w:t>
-      </w:r>
-      <w:r>
-        <w:t xml:space="preserve">for similar reasons to salary. We see </w:t>
-      </w:r>
-      <w:r>
-        <w:t xml:space="preserve">positive correlation with each of these variables compared to salary, and we can see that they have pretty strong correlation with each other. We will need </w:t>
-      </w:r>
-      <w:r>
-        <w:t>to check for multicollinearity in our model. We also identified two players who seem consistently out of place</w:t>
-      </w:r>
-      <w:r>
-        <w:t xml:space="preserve"> (colored in teal)</w:t>
-      </w:r>
-      <w:r>
-        <w:t>.</w:t>
-      </w:r>
-    </w:p>
-    <w:p>
-      <w:r>
-        <w:rPr>
-          <w:noProof/>
-        </w:rPr>
-        <w:drawing>
-          <wp:anchor distT="0" distB="0" distL="114300" distR="114300" simplePos="0" relativeHeight="251660288" behindDoc="0" locked="0" layoutInCell="1" allowOverlap="1" wp14:anchorId="218E8757" wp14:editId="17278F38">
-            <wp:simplePos x="0" y="0"/>
-            <wp:positionH relativeFrom="column">
-              <wp:posOffset>2279650</wp:posOffset>
-            </wp:positionH>
-            <wp:positionV relativeFrom="paragraph">
-              <wp:posOffset>189230</wp:posOffset>
-            </wp:positionV>
-            <wp:extent cx="3689350" cy="2276475"/>
-            <wp:effectExtent l="0" t="0" r="6350" b="9525"/>
-            <wp:wrapSquare wrapText="bothSides"/>
-            <wp:docPr id="21" name="Picture 21"/>
             <wp:cNvGraphicFramePr>
               <a:graphicFrameLocks xmlns:a="http://schemas.openxmlformats.org/drawingml/2006/main" noChangeAspect="1"/>
             </wp:cNvGraphicFramePr>
@@ -493,6 +346,121 @@
                   <pic:spPr>
                     <a:xfrm>
                       <a:off x="0" y="0"/>
+                      <a:ext cx="3092450" cy="1908175"/>
+                    </a:xfrm>
+                    <a:prstGeom prst="rect">
+                      <a:avLst/>
+                    </a:prstGeom>
+                  </pic:spPr>
+                </pic:pic>
+              </a:graphicData>
+            </a:graphic>
+          </wp:anchor>
+        </w:drawing>
+      </w:r>
+      <w:r>
+        <w:t xml:space="preserve">The two figures </w:t>
+      </w:r>
+      <w:r>
+        <w:t xml:space="preserve">to the right </w:t>
+      </w:r>
+      <w:r>
+        <w:t xml:space="preserve">are the </w:t>
+      </w:r>
+      <w:r>
+        <w:t>histograms of Salary and logSalary respectively</w:t>
+      </w:r>
+      <w:r>
+        <w:t>. We can see in the first histogram that Salary, untransformed, is very right ske</w:t>
+      </w:r>
+      <w:r>
+        <w:t xml:space="preserve">wed, with the maximum salary being almost 6x the median salary. </w:t>
+      </w:r>
+      <w:r>
+        <w:t xml:space="preserve">We will </w:t>
+      </w:r>
+      <w:r>
+        <w:t>need to transform the variable for modeling to deal with non-normality in the residuals.</w:t>
+      </w:r>
+    </w:p>
+    <w:p>
+      <w:r>
+        <w:t>Next</w:t>
+      </w:r>
+      <w:r>
+        <w:t>,</w:t>
+      </w:r>
+      <w:r>
+        <w:t xml:space="preserve"> we look at a pairs plot </w:t>
+      </w:r>
+      <w:r>
+        <w:t xml:space="preserve">to the left </w:t>
+      </w:r>
+      <w:r>
+        <w:t xml:space="preserve">with logSalary and </w:t>
+      </w:r>
+      <w:r>
+        <w:t xml:space="preserve">logged career statistics, which we transformed </w:t>
+      </w:r>
+      <w:r>
+        <w:t xml:space="preserve">for similar reasons to salary. We see </w:t>
+      </w:r>
+      <w:r>
+        <w:t xml:space="preserve">positive correlation with each of these variables compared to salary, and we can see that they have pretty strong correlation with each other. We will need </w:t>
+      </w:r>
+      <w:r>
+        <w:t>to check for multicollinearity in our model. We also identified two players who seem consistently out of place</w:t>
+      </w:r>
+      <w:r>
+        <w:t xml:space="preserve"> (colored in teal)</w:t>
+      </w:r>
+      <w:r>
+        <w:t>.</w:t>
+      </w:r>
+    </w:p>
+    <w:p>
+      <w:r>
+        <w:rPr>
+          <w:noProof/>
+        </w:rPr>
+        <w:drawing>
+          <wp:anchor distT="0" distB="0" distL="114300" distR="114300" simplePos="0" relativeHeight="251660288" behindDoc="0" locked="0" layoutInCell="1" allowOverlap="1" wp14:anchorId="218E8757" wp14:editId="17278F38">
+            <wp:simplePos x="0" y="0"/>
+            <wp:positionH relativeFrom="column">
+              <wp:posOffset>2279650</wp:posOffset>
+            </wp:positionH>
+            <wp:positionV relativeFrom="paragraph">
+              <wp:posOffset>189230</wp:posOffset>
+            </wp:positionV>
+            <wp:extent cx="3689350" cy="2276475"/>
+            <wp:effectExtent l="0" t="0" r="6350" b="9525"/>
+            <wp:wrapSquare wrapText="bothSides"/>
+            <wp:docPr id="21" name="Picture 21"/>
+            <wp:cNvGraphicFramePr>
+              <a:graphicFrameLocks xmlns:a="http://schemas.openxmlformats.org/drawingml/2006/main" noChangeAspect="1"/>
+            </wp:cNvGraphicFramePr>
+            <a:graphic xmlns:a="http://schemas.openxmlformats.org/drawingml/2006/main">
+              <a:graphicData uri="http://schemas.openxmlformats.org/drawingml/2006/picture">
+                <pic:pic xmlns:pic="http://schemas.openxmlformats.org/drawingml/2006/picture">
+                  <pic:nvPicPr>
+                    <pic:cNvPr id="1" name=""/>
+                    <pic:cNvPicPr/>
+                  </pic:nvPicPr>
+                  <pic:blipFill>
+                    <a:blip r:embed="rId9">
+                      <a:extLst>
+                        <a:ext uri="{28A0092B-C50C-407E-A947-70E740481C1C}">
+                          <a14:useLocalDpi xmlns:a14="http://schemas.microsoft.com/office/drawing/2010/main" val="0"/>
+                        </a:ext>
+                      </a:extLst>
+                    </a:blip>
+                    <a:stretch>
+                      <a:fillRect/>
+                    </a:stretch>
+                  </pic:blipFill>
+                  <pic:spPr>
+                    <a:xfrm>
+                      <a:off x="0" y="0"/>
                       <a:ext cx="3689350" cy="2276475"/>
                     </a:xfrm>
                     <a:prstGeom prst="rect">
@@ -617,7 +585,7 @@
                           <pic:cNvPicPr/>
                         </pic:nvPicPr>
                         <pic:blipFill>
-                          <a:blip r:embed="rId9"/>
+                          <a:blip r:embed="rId10"/>
                           <a:stretch>
                             <a:fillRect/>
                           </a:stretch>
@@ -666,7 +634,7 @@
                           </pic:cNvPicPr>
                         </pic:nvPicPr>
                         <pic:blipFill>
-                          <a:blip r:embed="rId10" cstate="print">
+                          <a:blip r:embed="rId11" cstate="print">
                             <a:extLst>
                               <a:ext uri="{28A0092B-C50C-407E-A947-70E740481C1C}">
                                 <a14:useLocalDpi xmlns:a14="http://schemas.microsoft.com/office/drawing/2010/main" val="0"/>
@@ -723,7 +691,7 @@
                           <pic:cNvPicPr/>
                         </pic:nvPicPr>
                         <pic:blipFill>
-                          <a:blip r:embed="rId11"/>
+                          <a:blip r:embed="rId12"/>
                           <a:stretch>
                             <a:fillRect/>
                           </a:stretch>
@@ -775,7 +743,7 @@
                           <pic:cNvPicPr/>
                         </pic:nvPicPr>
                         <pic:blipFill>
-                          <a:blip r:embed="rId12"/>
+                          <a:blip r:embed="rId13"/>
                           <a:stretch>
                             <a:fillRect/>
                           </a:stretch>
@@ -834,67 +802,6 @@
             <wp:extent cx="5943600" cy="3841750"/>
             <wp:effectExtent l="0" t="0" r="0" b="6350"/>
             <wp:docPr id="15" name="Picture 15"/>
-            <wp:cNvGraphicFramePr>
-              <a:graphicFrameLocks xmlns:a="http://schemas.openxmlformats.org/drawingml/2006/main" noChangeAspect="1"/>
-            </wp:cNvGraphicFramePr>
-            <a:graphic xmlns:a="http://schemas.openxmlformats.org/drawingml/2006/main">
-              <a:graphicData uri="http://schemas.openxmlformats.org/drawingml/2006/picture">
-                <pic:pic xmlns:pic="http://schemas.openxmlformats.org/drawingml/2006/picture">
-                  <pic:nvPicPr>
-                    <pic:cNvPr id="1" name=""/>
-                    <pic:cNvPicPr/>
-                  </pic:nvPicPr>
-                  <pic:blipFill>
-                    <a:blip r:embed="rId13"/>
-                    <a:stretch>
-                      <a:fillRect/>
-                    </a:stretch>
-                  </pic:blipFill>
-                  <pic:spPr>
-                    <a:xfrm>
-                      <a:off x="0" y="0"/>
-                      <a:ext cx="5943600" cy="3841750"/>
-                    </a:xfrm>
-                    <a:prstGeom prst="rect">
-                      <a:avLst/>
-                    </a:prstGeom>
-                  </pic:spPr>
-                </pic:pic>
-              </a:graphicData>
-            </a:graphic>
-          </wp:inline>
-        </w:drawing>
-      </w:r>
-    </w:p>
-    <w:p>
-      <w:pPr>
-        <w:pStyle w:val="Heading2"/>
-      </w:pPr>
-      <w:r>
-        <w:t>Compare Competing Models</w:t>
-      </w:r>
-    </w:p>
-    <w:p>
-      <w:r>
-        <w:t xml:space="preserve">We performed a comparison between 4 different models and the mean RMSE value was nearly the same all 4. Lasso was selected because it resulted in the least </w:t>
-      </w:r>
-      <w:r>
-        <w:t>number</w:t>
-      </w:r>
-      <w:r>
-        <w:t xml:space="preserve"> of coefficients, thereby producing a simpler, easier to explain model.</w:t>
-      </w:r>
-    </w:p>
-    <w:p>
-      <w:r>
-        <w:rPr>
-          <w:noProof/>
-        </w:rPr>
-        <w:drawing>
-          <wp:inline distT="0" distB="0" distL="0" distR="0" wp14:anchorId="3820B37C" wp14:editId="671DC50D">
-            <wp:extent cx="5943600" cy="1038860"/>
-            <wp:effectExtent l="0" t="0" r="0" b="8890"/>
-            <wp:docPr id="14" name="Picture 14"/>
             <wp:cNvGraphicFramePr>
               <a:graphicFrameLocks xmlns:a="http://schemas.openxmlformats.org/drawingml/2006/main" noChangeAspect="1"/>
             </wp:cNvGraphicFramePr>
@@ -914,7 +821,7 @@
                   <pic:spPr>
                     <a:xfrm>
                       <a:off x="0" y="0"/>
-                      <a:ext cx="5943600" cy="1038860"/>
+                      <a:ext cx="5943600" cy="3841750"/>
                     </a:xfrm>
                     <a:prstGeom prst="rect">
                       <a:avLst/>
@@ -928,166 +835,28 @@
       </w:r>
     </w:p>
     <w:p>
-      <w:r>
-        <w:t>&lt;ADD IN SAS Analysis&gt;</w:t>
-      </w:r>
-    </w:p>
-    <w:p>
       <w:pPr>
         <w:pStyle w:val="Heading2"/>
       </w:pPr>
       <w:r>
-        <w:t>Parameter Interpretation</w:t>
-      </w:r>
-    </w:p>
-    <w:p>
-      <w:pPr>
-        <w:pStyle w:val="Heading3"/>
-        <w:ind w:firstLine="720"/>
-      </w:pPr>
-      <w:r>
-        <w:t>Interpretation</w:t>
-      </w:r>
-    </w:p>
-    <w:p>
-      <w:pPr>
-        <w:pStyle w:val="Heading3"/>
-        <w:ind w:firstLine="720"/>
-      </w:pPr>
-      <w:r>
-        <w:t>Confidence Intervals</w:t>
-      </w:r>
-    </w:p>
-    <w:p>
-      <w:pPr>
-        <w:pStyle w:val="Heading2"/>
-      </w:pPr>
-      <w:r>
-        <w:t>Final Conclusions for Objective 1</w:t>
-      </w:r>
-    </w:p>
-    <w:p/>
-    <w:p>
-      <w:pPr>
-        <w:rPr>
-          <w:rFonts w:asciiTheme="majorHAnsi" w:eastAsiaTheme="majorEastAsia" w:hAnsiTheme="majorHAnsi" w:cstheme="majorBidi"/>
-          <w:color w:val="2F5496" w:themeColor="accent1" w:themeShade="BF"/>
-          <w:sz w:val="32"/>
-          <w:szCs w:val="32"/>
-        </w:rPr>
-      </w:pPr>
-      <w:r>
-        <w:br w:type="page"/>
-      </w:r>
-    </w:p>
-    <w:p>
-      <w:pPr>
-        <w:pStyle w:val="Heading1"/>
-      </w:pPr>
-      <w:r>
-        <w:lastRenderedPageBreak/>
-        <w:t>Objective 2: Advanced Analysis</w:t>
-      </w:r>
-    </w:p>
-    <w:p>
-      <w:pPr>
-        <w:pStyle w:val="Heading2"/>
-      </w:pPr>
-      <w:r>
-        <w:t>State the method</w:t>
-      </w:r>
-    </w:p>
-    <w:p>
-      <w:r>
-        <w:t xml:space="preserve">We will conduct a </w:t>
-      </w:r>
-      <w:r>
-        <w:t>Two Way</w:t>
-      </w:r>
-      <w:r>
-        <w:t xml:space="preserve"> </w:t>
-      </w:r>
-      <w:r>
-        <w:t>ANOVA</w:t>
-      </w:r>
-      <w:r>
-        <w:t xml:space="preserve"> test to see if there is a difference in mean salary </w:t>
-      </w:r>
-      <w:r>
-        <w:t>when considering the</w:t>
-      </w:r>
-      <w:r>
-        <w:t xml:space="preserve"> League and Division</w:t>
-      </w:r>
-      <w:r>
-        <w:t xml:space="preserve"> of a player</w:t>
-      </w:r>
-      <w:r>
-        <w:t xml:space="preserve">. </w:t>
-      </w:r>
-    </w:p>
-    <w:p>
-      <w:pPr>
-        <w:pStyle w:val="Heading2"/>
-      </w:pPr>
-      <w:r>
-        <w:t>Main Analysis Content</w:t>
-      </w:r>
-    </w:p>
-    <w:p>
-      <w:r>
-        <w:t xml:space="preserve">First, </w:t>
-      </w:r>
-      <w:r>
-        <w:t xml:space="preserve">we looked at the means plot in </w:t>
-      </w:r>
-      <w:r>
-        <w:t xml:space="preserve">the </w:t>
-      </w:r>
-      <w:r>
-        <w:t xml:space="preserve">top </w:t>
-      </w:r>
-      <w:r>
-        <w:t xml:space="preserve">left </w:t>
-      </w:r>
-      <w:r>
-        <w:t xml:space="preserve">figure. </w:t>
-      </w:r>
-      <w:r>
-        <w:t xml:space="preserve">The means are </w:t>
-      </w:r>
-      <w:r>
-        <w:t>only slightly different for the National League across divisions. The American league shows a larger difference</w:t>
-      </w:r>
-      <w:r>
-        <w:t xml:space="preserve"> in log Salary</w:t>
-      </w:r>
-      <w:r>
-        <w:t xml:space="preserve">, </w:t>
-      </w:r>
-      <w:r>
-        <w:t>which is higher than the National league in the East division</w:t>
-      </w:r>
-      <w:r>
-        <w:t xml:space="preserve"> but below it in the West Division. </w:t>
-      </w:r>
-      <w:r>
-        <w:t xml:space="preserve">There might be a non-additive relationship here. </w:t>
-      </w:r>
-    </w:p>
-    <w:p>
-      <w:r>
-        <w:t xml:space="preserve"> </w:t>
-      </w:r>
+        <w:t>Compare Competing Models</w:t>
+      </w:r>
+    </w:p>
+    <w:p>
+      <w:r>
+        <w:t>We performed a comparison between 4 different models and the mean RMSE value was nearly the same for all 4. Lasso was selected because it resulted in the least number of coefficients, thereby producing a simpler, easier to explain model.</w:t>
+      </w:r>
+    </w:p>
+    <w:p>
       <w:r>
         <w:rPr>
           <w:noProof/>
         </w:rPr>
         <w:drawing>
-          <wp:inline distT="0" distB="0" distL="0" distR="0" wp14:anchorId="0D4B3D83" wp14:editId="53EC371E">
-            <wp:extent cx="2623992" cy="1619250"/>
-            <wp:effectExtent l="0" t="0" r="5080" b="0"/>
-            <wp:docPr id="16" name="Picture 16"/>
+          <wp:inline distT="0" distB="0" distL="0" distR="0" wp14:anchorId="5AB3F257" wp14:editId="4464DD41">
+            <wp:extent cx="5943600" cy="1038860"/>
+            <wp:effectExtent l="0" t="0" r="0" b="8890"/>
+            <wp:docPr id="14" name="Picture 14"/>
             <wp:cNvGraphicFramePr>
               <a:graphicFrameLocks xmlns:a="http://schemas.openxmlformats.org/drawingml/2006/main" noChangeAspect="1"/>
             </wp:cNvGraphicFramePr>
@@ -1107,7 +876,7 @@
                   <pic:spPr>
                     <a:xfrm>
                       <a:off x="0" y="0"/>
-                      <a:ext cx="2637790" cy="1627765"/>
+                      <a:ext cx="5943600" cy="1038860"/>
                     </a:xfrm>
                     <a:prstGeom prst="rect">
                       <a:avLst/>
@@ -1126,10 +895,10 @@
           <w:noProof/>
         </w:rPr>
         <w:drawing>
-          <wp:inline distT="0" distB="0" distL="0" distR="0" wp14:anchorId="736175ED" wp14:editId="39FBDA4C">
-            <wp:extent cx="2856797" cy="1384300"/>
-            <wp:effectExtent l="0" t="0" r="1270" b="6350"/>
-            <wp:docPr id="5" name="Picture 5"/>
+          <wp:inline distT="0" distB="0" distL="0" distR="0" wp14:anchorId="6C88E4CC" wp14:editId="5ABE4C4F">
+            <wp:extent cx="5943600" cy="980440"/>
+            <wp:effectExtent l="0" t="0" r="0" b="0"/>
+            <wp:docPr id="7" name="Picture 7"/>
             <wp:cNvGraphicFramePr>
               <a:graphicFrameLocks xmlns:a="http://schemas.openxmlformats.org/drawingml/2006/main" noChangeAspect="1"/>
             </wp:cNvGraphicFramePr>
@@ -1149,6 +918,674 @@
                   <pic:spPr>
                     <a:xfrm>
                       <a:off x="0" y="0"/>
+                      <a:ext cx="5943600" cy="980440"/>
+                    </a:xfrm>
+                    <a:prstGeom prst="rect">
+                      <a:avLst/>
+                    </a:prstGeom>
+                  </pic:spPr>
+                </pic:pic>
+              </a:graphicData>
+            </a:graphic>
+          </wp:inline>
+        </w:drawing>
+      </w:r>
+    </w:p>
+    <w:p>
+      <w:r>
+        <w:t>We then took the features selected by Lasso and created a model for it using the entire data set. In this case, the R2 for the model was nearly the same as the other test models, and the RMSE was a bit less too.</w:t>
+      </w:r>
+    </w:p>
+    <w:tbl>
+      <w:tblPr>
+        <w:tblStyle w:val="TableGrid"/>
+        <w:tblW w:w="0" w:type="auto"/>
+        <w:tblLook w:val="04A0" w:firstRow="1" w:lastRow="0" w:firstColumn="1" w:lastColumn="0" w:noHBand="0" w:noVBand="1"/>
+      </w:tblPr>
+      <w:tblGrid>
+        <w:gridCol w:w="4675"/>
+        <w:gridCol w:w="4675"/>
+      </w:tblGrid>
+      <w:tr>
+        <w:tc>
+          <w:tcPr>
+            <w:tcW w:w="4675" w:type="dxa"/>
+          </w:tcPr>
+          <w:p>
+            <w:r>
+              <w:t>Final Model R2</w:t>
+            </w:r>
+          </w:p>
+        </w:tc>
+        <w:tc>
+          <w:tcPr>
+            <w:tcW w:w="4675" w:type="dxa"/>
+          </w:tcPr>
+          <w:p>
+            <w:r>
+              <w:t>.5987</w:t>
+            </w:r>
+          </w:p>
+        </w:tc>
+      </w:tr>
+      <w:tr>
+        <w:tc>
+          <w:tcPr>
+            <w:tcW w:w="4675" w:type="dxa"/>
+          </w:tcPr>
+          <w:p>
+            <w:r>
+              <w:t>Final Model RMSE</w:t>
+            </w:r>
+          </w:p>
+        </w:tc>
+        <w:tc>
+          <w:tcPr>
+            <w:tcW w:w="4675" w:type="dxa"/>
+          </w:tcPr>
+          <w:p>
+            <w:r>
+              <w:t>.5622</w:t>
+            </w:r>
+          </w:p>
+        </w:tc>
+      </w:tr>
+    </w:tbl>
+    <w:p>
+      <w:r>
+        <w:lastRenderedPageBreak/>
+        <w:t>Using vif in the car library we found that there is some correlation between predictors, which makes sense. For example, hitting a home run will increase your Run and RBI attributes. We do see some large VIF values. This can indicate that the model can have a hard time estimating the coefficient, it doesn't necessarily degrade the quality of the predictors.</w:t>
+      </w:r>
+    </w:p>
+    <w:p>
+      <w:r>
+        <w:rPr>
+          <w:noProof/>
+        </w:rPr>
+        <w:drawing>
+          <wp:inline distT="0" distB="0" distL="0" distR="0" wp14:anchorId="7B7E93D1" wp14:editId="41F9C065">
+            <wp:extent cx="5943600" cy="845820"/>
+            <wp:effectExtent l="0" t="0" r="0" b="0"/>
+            <wp:docPr id="2" name="Picture 2"/>
+            <wp:cNvGraphicFramePr>
+              <a:graphicFrameLocks xmlns:a="http://schemas.openxmlformats.org/drawingml/2006/main" noChangeAspect="1"/>
+            </wp:cNvGraphicFramePr>
+            <a:graphic xmlns:a="http://schemas.openxmlformats.org/drawingml/2006/main">
+              <a:graphicData uri="http://schemas.openxmlformats.org/drawingml/2006/picture">
+                <pic:pic xmlns:pic="http://schemas.openxmlformats.org/drawingml/2006/picture">
+                  <pic:nvPicPr>
+                    <pic:cNvPr id="1" name=""/>
+                    <pic:cNvPicPr/>
+                  </pic:nvPicPr>
+                  <pic:blipFill>
+                    <a:blip r:embed="rId17"/>
+                    <a:stretch>
+                      <a:fillRect/>
+                    </a:stretch>
+                  </pic:blipFill>
+                  <pic:spPr>
+                    <a:xfrm>
+                      <a:off x="0" y="0"/>
+                      <a:ext cx="5943600" cy="845820"/>
+                    </a:xfrm>
+                    <a:prstGeom prst="rect">
+                      <a:avLst/>
+                    </a:prstGeom>
+                  </pic:spPr>
+                </pic:pic>
+              </a:graphicData>
+            </a:graphic>
+          </wp:inline>
+        </w:drawing>
+      </w:r>
+    </w:p>
+    <w:p>
+      <w:pPr>
+        <w:pStyle w:val="Heading2"/>
+      </w:pPr>
+      <w:r>
+        <w:t>Parameter Interpretation</w:t>
+      </w:r>
+    </w:p>
+    <w:p>
+      <w:pPr>
+        <w:pStyle w:val="Heading3"/>
+      </w:pPr>
+      <w:r>
+        <w:t>Interpretation</w:t>
+      </w:r>
+      <w:r>
+        <w:t xml:space="preserve"> &amp; Confidence Intervals</w:t>
+      </w:r>
+    </w:p>
+    <w:p>
+      <w:r>
+        <w:t xml:space="preserve">As seen above based on VIF, we do have some predictors being correlated. This makes it harder to come up with interpretations, but we can say that we feel that the following predictors are statistically significant based on the </w:t>
+      </w:r>
+      <w:r>
+        <w:t>L</w:t>
+      </w:r>
+      <w:r>
+        <w:t>asso model.</w:t>
+      </w:r>
+      <w:r>
+        <w:t xml:space="preserve"> </w:t>
+      </w:r>
+      <w:r>
+        <w:t>Confidence intervals obtained in R were doing by building a new model using the predictors determined by Lasso.</w:t>
+      </w:r>
+    </w:p>
+    <w:tbl>
+      <w:tblPr>
+        <w:tblStyle w:val="TableGrid"/>
+        <w:tblW w:w="0" w:type="auto"/>
+        <w:tblLook w:val="04A0" w:firstRow="1" w:lastRow="0" w:firstColumn="1" w:lastColumn="0" w:noHBand="0" w:noVBand="1"/>
+      </w:tblPr>
+      <w:tblGrid>
+        <w:gridCol w:w="4214"/>
+        <w:gridCol w:w="5136"/>
+      </w:tblGrid>
+      <w:tr>
+        <w:tc>
+          <w:tcPr>
+            <w:tcW w:w="4855" w:type="dxa"/>
+          </w:tcPr>
+          <w:p>
+            <w:pPr>
+              <w:pStyle w:val="ListParagraph"/>
+              <w:numPr>
+                <w:ilvl w:val="0"/>
+                <w:numId w:val="2"/>
+              </w:numPr>
+            </w:pPr>
+            <w:r>
+              <w:t>Hits (</w:t>
+            </w:r>
+            <w:r>
+              <w:t>2.43</w:t>
+            </w:r>
+            <w:r>
+              <w:t>5</w:t>
+            </w:r>
+            <w:r>
+              <w:t>e-03</w:t>
+            </w:r>
+            <w:r>
+              <w:t>)</w:t>
+            </w:r>
+          </w:p>
+          <w:p>
+            <w:pPr>
+              <w:pStyle w:val="ListParagraph"/>
+              <w:numPr>
+                <w:ilvl w:val="0"/>
+                <w:numId w:val="2"/>
+              </w:numPr>
+            </w:pPr>
+            <w:r>
+              <w:t>Runs (</w:t>
+            </w:r>
+            <w:r>
+              <w:t>7.83</w:t>
+            </w:r>
+            <w:r>
+              <w:t>9</w:t>
+            </w:r>
+            <w:r>
+              <w:t>e-06</w:t>
+            </w:r>
+            <w:r>
+              <w:t>)</w:t>
+            </w:r>
+          </w:p>
+          <w:p>
+            <w:pPr>
+              <w:pStyle w:val="ListParagraph"/>
+              <w:numPr>
+                <w:ilvl w:val="0"/>
+                <w:numId w:val="2"/>
+              </w:numPr>
+            </w:pPr>
+            <w:r>
+              <w:t>Walks (</w:t>
+            </w:r>
+            <w:r>
+              <w:t>9.45</w:t>
+            </w:r>
+            <w:r>
+              <w:t>4</w:t>
+            </w:r>
+            <w:r>
+              <w:t>e-04</w:t>
+            </w:r>
+            <w:r>
+              <w:t>)</w:t>
+            </w:r>
+          </w:p>
+          <w:p>
+            <w:pPr>
+              <w:pStyle w:val="ListParagraph"/>
+              <w:numPr>
+                <w:ilvl w:val="0"/>
+                <w:numId w:val="2"/>
+              </w:numPr>
+            </w:pPr>
+            <w:r>
+              <w:t>LeagueN (</w:t>
+            </w:r>
+            <w:r>
+              <w:t>6.054e-02</w:t>
+            </w:r>
+            <w:r>
+              <w:t>)</w:t>
+            </w:r>
+          </w:p>
+          <w:p>
+            <w:pPr>
+              <w:pStyle w:val="ListParagraph"/>
+              <w:numPr>
+                <w:ilvl w:val="0"/>
+                <w:numId w:val="2"/>
+              </w:numPr>
+            </w:pPr>
+            <w:r>
+              <w:t>DivisionW (</w:t>
+            </w:r>
+            <w:r>
+              <w:t>-1.301e-01</w:t>
+            </w:r>
+            <w:r>
+              <w:t>)</w:t>
+            </w:r>
+          </w:p>
+          <w:p>
+            <w:pPr>
+              <w:pStyle w:val="ListParagraph"/>
+              <w:numPr>
+                <w:ilvl w:val="0"/>
+                <w:numId w:val="2"/>
+              </w:numPr>
+            </w:pPr>
+            <w:r>
+              <w:t>Intercept (3.202)</w:t>
+            </w:r>
+          </w:p>
+          <w:p>
+            <w:pPr>
+              <w:pStyle w:val="ListParagraph"/>
+              <w:numPr>
+                <w:ilvl w:val="0"/>
+                <w:numId w:val="2"/>
+              </w:numPr>
+            </w:pPr>
+            <w:r>
+              <w:t>PutOuts (</w:t>
+            </w:r>
+            <w:r>
+              <w:t>2.44</w:t>
+            </w:r>
+            <w:r>
+              <w:t>9</w:t>
+            </w:r>
+            <w:r>
+              <w:t>e-04</w:t>
+            </w:r>
+            <w:r>
+              <w:t>)</w:t>
+            </w:r>
+          </w:p>
+          <w:p>
+            <w:pPr>
+              <w:pStyle w:val="ListParagraph"/>
+              <w:numPr>
+                <w:ilvl w:val="0"/>
+                <w:numId w:val="2"/>
+              </w:numPr>
+            </w:pPr>
+            <w:r>
+              <w:t>Assists (</w:t>
+            </w:r>
+            <w:r>
+              <w:t>5.831e-05</w:t>
+            </w:r>
+            <w:r>
+              <w:t>)</w:t>
+            </w:r>
+          </w:p>
+          <w:p>
+            <w:pPr>
+              <w:pStyle w:val="ListParagraph"/>
+              <w:numPr>
+                <w:ilvl w:val="0"/>
+                <w:numId w:val="2"/>
+              </w:numPr>
+            </w:pPr>
+            <w:r>
+              <w:t>Log Career Home Runs (</w:t>
+            </w:r>
+            <w:r>
+              <w:t>2.735e-02</w:t>
+            </w:r>
+            <w:r>
+              <w:t>)</w:t>
+            </w:r>
+          </w:p>
+          <w:p>
+            <w:pPr>
+              <w:pStyle w:val="ListParagraph"/>
+              <w:numPr>
+                <w:ilvl w:val="0"/>
+                <w:numId w:val="2"/>
+              </w:numPr>
+            </w:pPr>
+            <w:r>
+              <w:t>Log Career Runs (</w:t>
+            </w:r>
+            <w:r>
+              <w:t>1.16</w:t>
+            </w:r>
+            <w:r>
+              <w:t>6</w:t>
+            </w:r>
+            <w:r>
+              <w:t>e-01</w:t>
+            </w:r>
+            <w:r>
+              <w:t>)</w:t>
+            </w:r>
+          </w:p>
+          <w:p>
+            <w:pPr>
+              <w:pStyle w:val="ListParagraph"/>
+              <w:numPr>
+                <w:ilvl w:val="0"/>
+                <w:numId w:val="2"/>
+              </w:numPr>
+            </w:pPr>
+            <w:r>
+              <w:t>Log Career RBIs (</w:t>
+            </w:r>
+            <w:r>
+              <w:t>3.17</w:t>
+            </w:r>
+            <w:r>
+              <w:t>5</w:t>
+            </w:r>
+            <w:r>
+              <w:t>e-01</w:t>
+            </w:r>
+            <w:r>
+              <w:t>)</w:t>
+            </w:r>
+          </w:p>
+        </w:tc>
+        <w:tc>
+          <w:tcPr>
+            <w:tcW w:w="4495" w:type="dxa"/>
+          </w:tcPr>
+          <w:p>
+            <w:pPr>
+              <w:ind w:left="360"/>
+            </w:pPr>
+            <w:r>
+              <w:drawing>
+                <wp:inline distT="0" distB="0" distL="0" distR="0" wp14:anchorId="1B8AB5CB" wp14:editId="0941D67D">
+                  <wp:extent cx="2887172" cy="1352550"/>
+                  <wp:effectExtent l="0" t="0" r="8890" b="0"/>
+                  <wp:docPr id="4" name="Picture 4"/>
+                  <wp:cNvGraphicFramePr>
+                    <a:graphicFrameLocks xmlns:a="http://schemas.openxmlformats.org/drawingml/2006/main" noChangeAspect="1"/>
+                  </wp:cNvGraphicFramePr>
+                  <a:graphic xmlns:a="http://schemas.openxmlformats.org/drawingml/2006/main">
+                    <a:graphicData uri="http://schemas.openxmlformats.org/drawingml/2006/picture">
+                      <pic:pic xmlns:pic="http://schemas.openxmlformats.org/drawingml/2006/picture">
+                        <pic:nvPicPr>
+                          <pic:cNvPr id="1" name=""/>
+                          <pic:cNvPicPr/>
+                        </pic:nvPicPr>
+                        <pic:blipFill>
+                          <a:blip r:embed="rId18"/>
+                          <a:stretch>
+                            <a:fillRect/>
+                          </a:stretch>
+                        </pic:blipFill>
+                        <pic:spPr>
+                          <a:xfrm>
+                            <a:off x="0" y="0"/>
+                            <a:ext cx="2977166" cy="1394710"/>
+                          </a:xfrm>
+                          <a:prstGeom prst="rect">
+                            <a:avLst/>
+                          </a:prstGeom>
+                        </pic:spPr>
+                      </pic:pic>
+                    </a:graphicData>
+                  </a:graphic>
+                </wp:inline>
+              </w:drawing>
+            </w:r>
+          </w:p>
+        </w:tc>
+      </w:tr>
+    </w:tbl>
+    <w:p/>
+    <w:p>
+      <w:pPr>
+        <w:pStyle w:val="Heading2"/>
+      </w:pPr>
+      <w:r>
+        <w:t>Final Conclusions for Objective 1</w:t>
+      </w:r>
+    </w:p>
+    <w:p>
+      <w:r>
+        <w:t xml:space="preserve">We compared different selection techniques and found all of them preformed nearly the same. The Lasso model was chosen for simplicity and to possibly help reduce collinearity between the predictors. Although the final model chosen still shows evidence collinearity (based on </w:t>
+      </w:r>
+      <w:r>
+        <w:t>VIF</w:t>
+      </w:r>
+      <w:r>
+        <w:t>), th</w:t>
+      </w:r>
+      <w:r>
+        <w:t>e</w:t>
+      </w:r>
+      <w:bookmarkStart w:id="0" w:name="_GoBack"/>
+      <w:bookmarkEnd w:id="0"/>
+      <w:r>
+        <w:t xml:space="preserve"> parameters chosen are still statistically significant and their estimates are contained within the computed confidence intervals.</w:t>
+      </w:r>
+    </w:p>
+    <w:p>
+      <w:r>
+        <w:t>It should be noted that the model can be significantly changed based on what seed, number of folds, and partition (test vs train) sizes that are used.</w:t>
+      </w:r>
+      <w:r>
+        <w:t xml:space="preserve"> For example, using SAS to preform a lasso selection with glmselect produced a model with just Hits, Career Runs Log, Career RBIs Log, and Putouts. So this is even simpler, although not necessarily better. There is still a high correlation between Runs and RBIs, which makes sense, since things like RBIs, Runs, Hits, and Homeruns are all corelated with each other. Hitting a home run increase your hits, runs and RBI all at the same time.</w:t>
+      </w:r>
+    </w:p>
+    <w:p>
+      <w:pPr>
+        <w:rPr>
+          <w:rFonts w:asciiTheme="majorHAnsi" w:eastAsiaTheme="majorEastAsia" w:hAnsiTheme="majorHAnsi" w:cstheme="majorBidi"/>
+          <w:color w:val="2F5496" w:themeColor="accent1" w:themeShade="BF"/>
+          <w:sz w:val="32"/>
+          <w:szCs w:val="32"/>
+        </w:rPr>
+      </w:pPr>
+      <w:r>
+        <w:br w:type="page"/>
+      </w:r>
+    </w:p>
+    <w:p>
+      <w:pPr>
+        <w:pStyle w:val="Heading1"/>
+      </w:pPr>
+      <w:r>
+        <w:lastRenderedPageBreak/>
+        <w:t>Objective 2: Advanced Analysis</w:t>
+      </w:r>
+    </w:p>
+    <w:p>
+      <w:pPr>
+        <w:pStyle w:val="Heading2"/>
+      </w:pPr>
+      <w:r>
+        <w:t>State the method</w:t>
+      </w:r>
+    </w:p>
+    <w:p>
+      <w:r>
+        <w:t xml:space="preserve">We will conduct a </w:t>
+      </w:r>
+      <w:r>
+        <w:t>Two Way</w:t>
+      </w:r>
+      <w:r>
+        <w:t xml:space="preserve"> </w:t>
+      </w:r>
+      <w:r>
+        <w:t>ANOVA</w:t>
+      </w:r>
+      <w:r>
+        <w:t xml:space="preserve"> test to see if there is a difference in mean salary </w:t>
+      </w:r>
+      <w:r>
+        <w:t>when considering the</w:t>
+      </w:r>
+      <w:r>
+        <w:t xml:space="preserve"> League and Division</w:t>
+      </w:r>
+      <w:r>
+        <w:t xml:space="preserve"> of a player</w:t>
+      </w:r>
+      <w:r>
+        <w:t xml:space="preserve">. </w:t>
+      </w:r>
+    </w:p>
+    <w:p>
+      <w:pPr>
+        <w:pStyle w:val="Heading2"/>
+      </w:pPr>
+      <w:r>
+        <w:t>Main Analysis Content</w:t>
+      </w:r>
+    </w:p>
+    <w:p>
+      <w:r>
+        <w:t xml:space="preserve">First, </w:t>
+      </w:r>
+      <w:r>
+        <w:t xml:space="preserve">we looked at the means plot in </w:t>
+      </w:r>
+      <w:r>
+        <w:t xml:space="preserve">the </w:t>
+      </w:r>
+      <w:r>
+        <w:t xml:space="preserve">top </w:t>
+      </w:r>
+      <w:r>
+        <w:t xml:space="preserve">left </w:t>
+      </w:r>
+      <w:r>
+        <w:t xml:space="preserve">figure. </w:t>
+      </w:r>
+      <w:r>
+        <w:t xml:space="preserve">The means are </w:t>
+      </w:r>
+      <w:r>
+        <w:t>only slightly different for the National League across divisions. The American league shows a larger difference</w:t>
+      </w:r>
+      <w:r>
+        <w:t xml:space="preserve"> in log Salary</w:t>
+      </w:r>
+      <w:r>
+        <w:t xml:space="preserve">, </w:t>
+      </w:r>
+      <w:r>
+        <w:t>which is higher than the National league in the East division</w:t>
+      </w:r>
+      <w:r>
+        <w:t xml:space="preserve"> but below it in the West Division. </w:t>
+      </w:r>
+      <w:r>
+        <w:t xml:space="preserve">There might be a non-additive relationship here. </w:t>
+      </w:r>
+    </w:p>
+    <w:p>
+      <w:r>
+        <w:t xml:space="preserve"> </w:t>
+      </w:r>
+      <w:r>
+        <w:rPr>
+          <w:noProof/>
+        </w:rPr>
+        <w:drawing>
+          <wp:inline distT="0" distB="0" distL="0" distR="0" wp14:anchorId="0D4B3D83" wp14:editId="53EC371E">
+            <wp:extent cx="2623992" cy="1619250"/>
+            <wp:effectExtent l="0" t="0" r="5080" b="0"/>
+            <wp:docPr id="16" name="Picture 16"/>
+            <wp:cNvGraphicFramePr>
+              <a:graphicFrameLocks xmlns:a="http://schemas.openxmlformats.org/drawingml/2006/main" noChangeAspect="1"/>
+            </wp:cNvGraphicFramePr>
+            <a:graphic xmlns:a="http://schemas.openxmlformats.org/drawingml/2006/main">
+              <a:graphicData uri="http://schemas.openxmlformats.org/drawingml/2006/picture">
+                <pic:pic xmlns:pic="http://schemas.openxmlformats.org/drawingml/2006/picture">
+                  <pic:nvPicPr>
+                    <pic:cNvPr id="1" name=""/>
+                    <pic:cNvPicPr/>
+                  </pic:nvPicPr>
+                  <pic:blipFill>
+                    <a:blip r:embed="rId19"/>
+                    <a:stretch>
+                      <a:fillRect/>
+                    </a:stretch>
+                  </pic:blipFill>
+                  <pic:spPr>
+                    <a:xfrm>
+                      <a:off x="0" y="0"/>
+                      <a:ext cx="2637790" cy="1627765"/>
+                    </a:xfrm>
+                    <a:prstGeom prst="rect">
+                      <a:avLst/>
+                    </a:prstGeom>
+                  </pic:spPr>
+                </pic:pic>
+              </a:graphicData>
+            </a:graphic>
+          </wp:inline>
+        </w:drawing>
+      </w:r>
+    </w:p>
+    <w:p>
+      <w:r>
+        <w:rPr>
+          <w:noProof/>
+        </w:rPr>
+        <w:drawing>
+          <wp:inline distT="0" distB="0" distL="0" distR="0" wp14:anchorId="736175ED" wp14:editId="39FBDA4C">
+            <wp:extent cx="2856797" cy="1384300"/>
+            <wp:effectExtent l="0" t="0" r="1270" b="6350"/>
+            <wp:docPr id="5" name="Picture 5"/>
+            <wp:cNvGraphicFramePr>
+              <a:graphicFrameLocks xmlns:a="http://schemas.openxmlformats.org/drawingml/2006/main" noChangeAspect="1"/>
+            </wp:cNvGraphicFramePr>
+            <a:graphic xmlns:a="http://schemas.openxmlformats.org/drawingml/2006/main">
+              <a:graphicData uri="http://schemas.openxmlformats.org/drawingml/2006/picture">
+                <pic:pic xmlns:pic="http://schemas.openxmlformats.org/drawingml/2006/picture">
+                  <pic:nvPicPr>
+                    <pic:cNvPr id="1" name=""/>
+                    <pic:cNvPicPr/>
+                  </pic:nvPicPr>
+                  <pic:blipFill>
+                    <a:blip r:embed="rId20"/>
+                    <a:stretch>
+                      <a:fillRect/>
+                    </a:stretch>
+                  </pic:blipFill>
+                  <pic:spPr>
+                    <a:xfrm>
+                      <a:off x="0" y="0"/>
                       <a:ext cx="2874023" cy="1392647"/>
                     </a:xfrm>
                     <a:prstGeom prst="rect">
@@ -1183,7 +1620,7 @@
                     </pic:cNvPicPr>
                   </pic:nvPicPr>
                   <pic:blipFill>
-                    <a:blip r:embed="rId17" cstate="print">
+                    <a:blip r:embed="rId21" cstate="print">
                       <a:extLst>
                         <a:ext uri="{28A0092B-C50C-407E-A947-70E740481C1C}">
                           <a14:useLocalDpi xmlns:a14="http://schemas.microsoft.com/office/drawing/2010/main" val="0"/>
@@ -1217,15 +1654,7 @@
     </w:p>
     <w:p>
       <w:r>
-        <w:t xml:space="preserve">The diagnostics of the </w:t>
-      </w:r>
-      <w:proofErr w:type="spellStart"/>
-      <w:r>
-        <w:t>logSalary</w:t>
-      </w:r>
-      <w:proofErr w:type="spellEnd"/>
-      <w:r>
-        <w:t xml:space="preserve"> model look </w:t>
+        <w:t xml:space="preserve">The diagnostics of the logSalary model look </w:t>
       </w:r>
       <w:r>
         <w:t>good</w:t>
@@ -1279,7 +1708,7 @@
                     <pic:cNvPicPr/>
                   </pic:nvPicPr>
                   <pic:blipFill>
-                    <a:blip r:embed="rId18"/>
+                    <a:blip r:embed="rId22"/>
                     <a:stretch>
                       <a:fillRect/>
                     </a:stretch>
@@ -1305,13 +1734,8 @@
       <w:r>
         <w:t xml:space="preserve">There is evidence that </w:t>
       </w:r>
-      <w:proofErr w:type="spellStart"/>
-      <w:r>
-        <w:t>logSalary</w:t>
-      </w:r>
-      <w:proofErr w:type="spellEnd"/>
-      <w:r>
-        <w:t xml:space="preserve"> is different between the East and West Division</w:t>
+      <w:r>
+        <w:t>logSalary is different between the East and West Division</w:t>
       </w:r>
       <w:r>
         <w:t xml:space="preserve"> (p-value 0.0145).</w:t>
@@ -1333,15 +1757,7 @@
     </w:p>
     <w:p>
       <w:r>
-        <w:t xml:space="preserve">Using a two way </w:t>
-      </w:r>
-      <w:proofErr w:type="spellStart"/>
-      <w:r>
-        <w:t>anova</w:t>
-      </w:r>
-      <w:proofErr w:type="spellEnd"/>
-      <w:r>
-        <w:t xml:space="preserve"> analysis we found that there was </w:t>
+        <w:t xml:space="preserve">Using a two way anova analysis we found that there was </w:t>
       </w:r>
       <w:r>
         <w:t>a difference in median salary between the east and west division. We did not find evidence that there was a difference in median salary between the American and National leagues</w:t>
@@ -1385,18 +1801,19 @@
         <w:t xml:space="preserve"> Also, </w:t>
       </w:r>
       <w:r>
-        <w:t>salaries may be correlated among players on the same team. Unfortunately we don’t have player names, positions, or teams in this data set</w:t>
+        <w:t xml:space="preserve">salaries may be correlated among players on the same team. </w:t>
+      </w:r>
+      <w:r>
+        <w:t>Unfortunately,</w:t>
+      </w:r>
+      <w:r>
+        <w:t xml:space="preserve"> we don’t have player names, positions, or teams in this data set</w:t>
       </w:r>
       <w:r>
         <w:t xml:space="preserve"> to look if </w:t>
       </w:r>
       <w:r>
-        <w:t>we are still ok to assume independen</w:t>
-      </w:r>
-      <w:bookmarkStart w:id="0" w:name="_GoBack"/>
-      <w:bookmarkEnd w:id="0"/>
-      <w:r>
-        <w:t>ce. W</w:t>
+        <w:t>we are still ok to assume independence. W</w:t>
       </w:r>
       <w:r>
         <w:t xml:space="preserve">e </w:t>
@@ -1443,6 +1860,1864 @@
       </w:pPr>
       <w:r>
         <w:t>Summary Graphics and Tables</w:t>
+      </w:r>
+    </w:p>
+    <w:p/>
+    <w:p>
+      <w:r>
+        <w:t>SAS Code:</w:t>
+      </w:r>
+    </w:p>
+    <w:p>
+      <w:pPr>
+        <w:autoSpaceDE w:val="0"/>
+        <w:autoSpaceDN w:val="0"/>
+        <w:adjustRightInd w:val="0"/>
+        <w:spacing w:after="0" w:line="240" w:lineRule="auto"/>
+        <w:rPr>
+          <w:rFonts w:ascii="Courier New" w:hAnsi="Courier New" w:cs="Courier New"/>
+          <w:color w:val="000000"/>
+          <w:sz w:val="20"/>
+          <w:szCs w:val="20"/>
+          <w:shd w:val="clear" w:color="auto" w:fill="FFFFFF"/>
+        </w:rPr>
+      </w:pPr>
+      <w:r>
+        <w:rPr>
+          <w:rFonts w:ascii="Courier New" w:hAnsi="Courier New" w:cs="Courier New"/>
+          <w:b/>
+          <w:bCs/>
+          <w:color w:val="000080"/>
+          <w:sz w:val="20"/>
+          <w:szCs w:val="20"/>
+          <w:shd w:val="clear" w:color="auto" w:fill="FFFFFF"/>
+        </w:rPr>
+        <w:t>proc</w:t>
+      </w:r>
+      <w:r>
+        <w:rPr>
+          <w:rFonts w:ascii="Courier New" w:hAnsi="Courier New" w:cs="Courier New"/>
+          <w:color w:val="000000"/>
+          <w:sz w:val="20"/>
+          <w:szCs w:val="20"/>
+          <w:shd w:val="clear" w:color="auto" w:fill="FFFFFF"/>
+        </w:rPr>
+        <w:t xml:space="preserve"> </w:t>
+      </w:r>
+      <w:r>
+        <w:rPr>
+          <w:rFonts w:ascii="Courier New" w:hAnsi="Courier New" w:cs="Courier New"/>
+          <w:b/>
+          <w:bCs/>
+          <w:color w:val="000080"/>
+          <w:sz w:val="20"/>
+          <w:szCs w:val="20"/>
+          <w:shd w:val="clear" w:color="auto" w:fill="FFFFFF"/>
+        </w:rPr>
+        <w:t>import</w:t>
+      </w:r>
+      <w:r>
+        <w:rPr>
+          <w:rFonts w:ascii="Courier New" w:hAnsi="Courier New" w:cs="Courier New"/>
+          <w:color w:val="000000"/>
+          <w:sz w:val="20"/>
+          <w:szCs w:val="20"/>
+          <w:shd w:val="clear" w:color="auto" w:fill="FFFFFF"/>
+        </w:rPr>
+        <w:t xml:space="preserve"> </w:t>
+      </w:r>
+      <w:r>
+        <w:rPr>
+          <w:rFonts w:ascii="Courier New" w:hAnsi="Courier New" w:cs="Courier New"/>
+          <w:color w:val="0000FF"/>
+          <w:sz w:val="20"/>
+          <w:szCs w:val="20"/>
+          <w:shd w:val="clear" w:color="auto" w:fill="FFFFFF"/>
+        </w:rPr>
+        <w:t>datafile</w:t>
+      </w:r>
+      <w:r>
+        <w:rPr>
+          <w:rFonts w:ascii="Courier New" w:hAnsi="Courier New" w:cs="Courier New"/>
+          <w:color w:val="000000"/>
+          <w:sz w:val="20"/>
+          <w:szCs w:val="20"/>
+          <w:shd w:val="clear" w:color="auto" w:fill="FFFFFF"/>
+        </w:rPr>
+        <w:t>=</w:t>
+      </w:r>
+      <w:r>
+        <w:rPr>
+          <w:rFonts w:ascii="Courier New" w:hAnsi="Courier New" w:cs="Courier New"/>
+          <w:color w:val="800080"/>
+          <w:sz w:val="20"/>
+          <w:szCs w:val="20"/>
+          <w:shd w:val="clear" w:color="auto" w:fill="FFFFFF"/>
+        </w:rPr>
+        <w:t>"C:\\Users\\dancr\\OneDrive\\Documents\\Data Science\\SMU\\MSDS 6372 - Applied Stats\\Project 1\\Hitters.csv"</w:t>
+      </w:r>
+    </w:p>
+    <w:p>
+      <w:pPr>
+        <w:autoSpaceDE w:val="0"/>
+        <w:autoSpaceDN w:val="0"/>
+        <w:adjustRightInd w:val="0"/>
+        <w:spacing w:after="0" w:line="240" w:lineRule="auto"/>
+        <w:rPr>
+          <w:rFonts w:ascii="Courier New" w:hAnsi="Courier New" w:cs="Courier New"/>
+          <w:color w:val="000000"/>
+          <w:sz w:val="20"/>
+          <w:szCs w:val="20"/>
+          <w:shd w:val="clear" w:color="auto" w:fill="FFFFFF"/>
+        </w:rPr>
+      </w:pPr>
+      <w:r>
+        <w:rPr>
+          <w:rFonts w:ascii="Courier New" w:hAnsi="Courier New" w:cs="Courier New"/>
+          <w:color w:val="000000"/>
+          <w:sz w:val="20"/>
+          <w:szCs w:val="20"/>
+          <w:shd w:val="clear" w:color="auto" w:fill="FFFFFF"/>
+        </w:rPr>
+        <w:t xml:space="preserve">     </w:t>
+      </w:r>
+      <w:r>
+        <w:rPr>
+          <w:rFonts w:ascii="Courier New" w:hAnsi="Courier New" w:cs="Courier New"/>
+          <w:color w:val="0000FF"/>
+          <w:sz w:val="20"/>
+          <w:szCs w:val="20"/>
+          <w:shd w:val="clear" w:color="auto" w:fill="FFFFFF"/>
+        </w:rPr>
+        <w:t>dbms</w:t>
+      </w:r>
+      <w:r>
+        <w:rPr>
+          <w:rFonts w:ascii="Courier New" w:hAnsi="Courier New" w:cs="Courier New"/>
+          <w:color w:val="000000"/>
+          <w:sz w:val="20"/>
+          <w:szCs w:val="20"/>
+          <w:shd w:val="clear" w:color="auto" w:fill="FFFFFF"/>
+        </w:rPr>
+        <w:t xml:space="preserve">=dlm </w:t>
+      </w:r>
+      <w:r>
+        <w:rPr>
+          <w:rFonts w:ascii="Courier New" w:hAnsi="Courier New" w:cs="Courier New"/>
+          <w:color w:val="0000FF"/>
+          <w:sz w:val="20"/>
+          <w:szCs w:val="20"/>
+          <w:shd w:val="clear" w:color="auto" w:fill="FFFFFF"/>
+        </w:rPr>
+        <w:t>out</w:t>
+      </w:r>
+      <w:r>
+        <w:rPr>
+          <w:rFonts w:ascii="Courier New" w:hAnsi="Courier New" w:cs="Courier New"/>
+          <w:color w:val="000000"/>
+          <w:sz w:val="20"/>
+          <w:szCs w:val="20"/>
+          <w:shd w:val="clear" w:color="auto" w:fill="FFFFFF"/>
+        </w:rPr>
+        <w:t>=hitters replace;</w:t>
+      </w:r>
+    </w:p>
+    <w:p>
+      <w:pPr>
+        <w:autoSpaceDE w:val="0"/>
+        <w:autoSpaceDN w:val="0"/>
+        <w:adjustRightInd w:val="0"/>
+        <w:spacing w:after="0" w:line="240" w:lineRule="auto"/>
+        <w:rPr>
+          <w:rFonts w:ascii="Courier New" w:hAnsi="Courier New" w:cs="Courier New"/>
+          <w:color w:val="000000"/>
+          <w:sz w:val="20"/>
+          <w:szCs w:val="20"/>
+          <w:shd w:val="clear" w:color="auto" w:fill="FFFFFF"/>
+        </w:rPr>
+      </w:pPr>
+      <w:r>
+        <w:rPr>
+          <w:rFonts w:ascii="Courier New" w:hAnsi="Courier New" w:cs="Courier New"/>
+          <w:color w:val="000000"/>
+          <w:sz w:val="20"/>
+          <w:szCs w:val="20"/>
+          <w:shd w:val="clear" w:color="auto" w:fill="FFFFFF"/>
+        </w:rPr>
+        <w:t xml:space="preserve">     delimeter=</w:t>
+      </w:r>
+      <w:r>
+        <w:rPr>
+          <w:rFonts w:ascii="Courier New" w:hAnsi="Courier New" w:cs="Courier New"/>
+          <w:color w:val="800080"/>
+          <w:sz w:val="20"/>
+          <w:szCs w:val="20"/>
+          <w:shd w:val="clear" w:color="auto" w:fill="FFFFFF"/>
+        </w:rPr>
+        <w:t>','</w:t>
+      </w:r>
+      <w:r>
+        <w:rPr>
+          <w:rFonts w:ascii="Courier New" w:hAnsi="Courier New" w:cs="Courier New"/>
+          <w:color w:val="000000"/>
+          <w:sz w:val="20"/>
+          <w:szCs w:val="20"/>
+          <w:shd w:val="clear" w:color="auto" w:fill="FFFFFF"/>
+        </w:rPr>
+        <w:t>;</w:t>
+      </w:r>
+    </w:p>
+    <w:p>
+      <w:pPr>
+        <w:autoSpaceDE w:val="0"/>
+        <w:autoSpaceDN w:val="0"/>
+        <w:adjustRightInd w:val="0"/>
+        <w:spacing w:after="0" w:line="240" w:lineRule="auto"/>
+        <w:rPr>
+          <w:rFonts w:ascii="Courier New" w:hAnsi="Courier New" w:cs="Courier New"/>
+          <w:color w:val="000000"/>
+          <w:sz w:val="20"/>
+          <w:szCs w:val="20"/>
+          <w:shd w:val="clear" w:color="auto" w:fill="FFFFFF"/>
+        </w:rPr>
+      </w:pPr>
+      <w:r>
+        <w:rPr>
+          <w:rFonts w:ascii="Courier New" w:hAnsi="Courier New" w:cs="Courier New"/>
+          <w:color w:val="000000"/>
+          <w:sz w:val="20"/>
+          <w:szCs w:val="20"/>
+          <w:shd w:val="clear" w:color="auto" w:fill="FFFFFF"/>
+        </w:rPr>
+        <w:t xml:space="preserve">     </w:t>
+      </w:r>
+      <w:r>
+        <w:rPr>
+          <w:rFonts w:ascii="Courier New" w:hAnsi="Courier New" w:cs="Courier New"/>
+          <w:color w:val="0000FF"/>
+          <w:sz w:val="20"/>
+          <w:szCs w:val="20"/>
+          <w:shd w:val="clear" w:color="auto" w:fill="FFFFFF"/>
+        </w:rPr>
+        <w:t>getnames</w:t>
+      </w:r>
+      <w:r>
+        <w:rPr>
+          <w:rFonts w:ascii="Courier New" w:hAnsi="Courier New" w:cs="Courier New"/>
+          <w:color w:val="000000"/>
+          <w:sz w:val="20"/>
+          <w:szCs w:val="20"/>
+          <w:shd w:val="clear" w:color="auto" w:fill="FFFFFF"/>
+        </w:rPr>
+        <w:t>=yes;</w:t>
+      </w:r>
+    </w:p>
+    <w:p>
+      <w:pPr>
+        <w:rPr>
+          <w:rFonts w:ascii="Courier New" w:hAnsi="Courier New" w:cs="Courier New"/>
+          <w:color w:val="000000"/>
+          <w:sz w:val="20"/>
+          <w:szCs w:val="20"/>
+          <w:shd w:val="clear" w:color="auto" w:fill="FFFFFF"/>
+        </w:rPr>
+      </w:pPr>
+      <w:r>
+        <w:rPr>
+          <w:rFonts w:ascii="Courier New" w:hAnsi="Courier New" w:cs="Courier New"/>
+          <w:b/>
+          <w:bCs/>
+          <w:color w:val="000080"/>
+          <w:sz w:val="20"/>
+          <w:szCs w:val="20"/>
+          <w:shd w:val="clear" w:color="auto" w:fill="FFFFFF"/>
+        </w:rPr>
+        <w:t>run</w:t>
+      </w:r>
+      <w:r>
+        <w:rPr>
+          <w:rFonts w:ascii="Courier New" w:hAnsi="Courier New" w:cs="Courier New"/>
+          <w:color w:val="000000"/>
+          <w:sz w:val="20"/>
+          <w:szCs w:val="20"/>
+          <w:shd w:val="clear" w:color="auto" w:fill="FFFFFF"/>
+        </w:rPr>
+        <w:t>;</w:t>
+      </w:r>
+    </w:p>
+    <w:p>
+      <w:pPr>
+        <w:autoSpaceDE w:val="0"/>
+        <w:autoSpaceDN w:val="0"/>
+        <w:adjustRightInd w:val="0"/>
+        <w:spacing w:after="0" w:line="240" w:lineRule="auto"/>
+        <w:rPr>
+          <w:rFonts w:ascii="Courier New" w:hAnsi="Courier New" w:cs="Courier New"/>
+          <w:color w:val="000000"/>
+          <w:sz w:val="20"/>
+          <w:szCs w:val="20"/>
+          <w:shd w:val="clear" w:color="auto" w:fill="FFFFFF"/>
+        </w:rPr>
+      </w:pPr>
+      <w:r>
+        <w:rPr>
+          <w:rFonts w:ascii="Courier New" w:hAnsi="Courier New" w:cs="Courier New"/>
+          <w:color w:val="008000"/>
+          <w:sz w:val="20"/>
+          <w:szCs w:val="20"/>
+          <w:shd w:val="clear" w:color="auto" w:fill="FFFFFF"/>
+        </w:rPr>
+        <w:t>/* Remove NAs. Create Numeric attribute for Salary */</w:t>
+      </w:r>
+    </w:p>
+    <w:p>
+      <w:pPr>
+        <w:autoSpaceDE w:val="0"/>
+        <w:autoSpaceDN w:val="0"/>
+        <w:adjustRightInd w:val="0"/>
+        <w:spacing w:after="0" w:line="240" w:lineRule="auto"/>
+        <w:rPr>
+          <w:rFonts w:ascii="Courier New" w:hAnsi="Courier New" w:cs="Courier New"/>
+          <w:color w:val="000000"/>
+          <w:sz w:val="20"/>
+          <w:szCs w:val="20"/>
+          <w:shd w:val="clear" w:color="auto" w:fill="FFFFFF"/>
+        </w:rPr>
+      </w:pPr>
+      <w:r>
+        <w:rPr>
+          <w:rFonts w:ascii="Courier New" w:hAnsi="Courier New" w:cs="Courier New"/>
+          <w:b/>
+          <w:bCs/>
+          <w:color w:val="000080"/>
+          <w:sz w:val="20"/>
+          <w:szCs w:val="20"/>
+          <w:shd w:val="clear" w:color="auto" w:fill="FFFFFF"/>
+        </w:rPr>
+        <w:t>data</w:t>
+      </w:r>
+      <w:r>
+        <w:rPr>
+          <w:rFonts w:ascii="Courier New" w:hAnsi="Courier New" w:cs="Courier New"/>
+          <w:color w:val="000000"/>
+          <w:sz w:val="20"/>
+          <w:szCs w:val="20"/>
+          <w:shd w:val="clear" w:color="auto" w:fill="FFFFFF"/>
+        </w:rPr>
+        <w:t xml:space="preserve"> hitters;</w:t>
+      </w:r>
+    </w:p>
+    <w:p>
+      <w:pPr>
+        <w:autoSpaceDE w:val="0"/>
+        <w:autoSpaceDN w:val="0"/>
+        <w:adjustRightInd w:val="0"/>
+        <w:spacing w:after="0" w:line="240" w:lineRule="auto"/>
+        <w:rPr>
+          <w:rFonts w:ascii="Courier New" w:hAnsi="Courier New" w:cs="Courier New"/>
+          <w:color w:val="000000"/>
+          <w:sz w:val="20"/>
+          <w:szCs w:val="20"/>
+          <w:shd w:val="clear" w:color="auto" w:fill="FFFFFF"/>
+        </w:rPr>
+      </w:pPr>
+      <w:r>
+        <w:rPr>
+          <w:rFonts w:ascii="Courier New" w:hAnsi="Courier New" w:cs="Courier New"/>
+          <w:color w:val="0000FF"/>
+          <w:sz w:val="20"/>
+          <w:szCs w:val="20"/>
+          <w:shd w:val="clear" w:color="auto" w:fill="FFFFFF"/>
+        </w:rPr>
+        <w:t>set</w:t>
+      </w:r>
+      <w:r>
+        <w:rPr>
+          <w:rFonts w:ascii="Courier New" w:hAnsi="Courier New" w:cs="Courier New"/>
+          <w:color w:val="000000"/>
+          <w:sz w:val="20"/>
+          <w:szCs w:val="20"/>
+          <w:shd w:val="clear" w:color="auto" w:fill="FFFFFF"/>
+        </w:rPr>
+        <w:t xml:space="preserve"> hitters;</w:t>
+      </w:r>
+    </w:p>
+    <w:p>
+      <w:pPr>
+        <w:autoSpaceDE w:val="0"/>
+        <w:autoSpaceDN w:val="0"/>
+        <w:adjustRightInd w:val="0"/>
+        <w:spacing w:after="0" w:line="240" w:lineRule="auto"/>
+        <w:rPr>
+          <w:rFonts w:ascii="Courier New" w:hAnsi="Courier New" w:cs="Courier New"/>
+          <w:color w:val="000000"/>
+          <w:sz w:val="20"/>
+          <w:szCs w:val="20"/>
+          <w:shd w:val="clear" w:color="auto" w:fill="FFFFFF"/>
+        </w:rPr>
+      </w:pPr>
+      <w:r>
+        <w:rPr>
+          <w:rFonts w:ascii="Courier New" w:hAnsi="Courier New" w:cs="Courier New"/>
+          <w:color w:val="0000FF"/>
+          <w:sz w:val="20"/>
+          <w:szCs w:val="20"/>
+          <w:shd w:val="clear" w:color="auto" w:fill="FFFFFF"/>
+        </w:rPr>
+        <w:t>If</w:t>
+      </w:r>
+      <w:r>
+        <w:rPr>
+          <w:rFonts w:ascii="Courier New" w:hAnsi="Courier New" w:cs="Courier New"/>
+          <w:color w:val="000000"/>
+          <w:sz w:val="20"/>
+          <w:szCs w:val="20"/>
+          <w:shd w:val="clear" w:color="auto" w:fill="FFFFFF"/>
+        </w:rPr>
+        <w:t xml:space="preserve"> Salary = </w:t>
+      </w:r>
+      <w:r>
+        <w:rPr>
+          <w:rFonts w:ascii="Courier New" w:hAnsi="Courier New" w:cs="Courier New"/>
+          <w:color w:val="800080"/>
+          <w:sz w:val="20"/>
+          <w:szCs w:val="20"/>
+          <w:shd w:val="clear" w:color="auto" w:fill="FFFFFF"/>
+        </w:rPr>
+        <w:t>'NA'</w:t>
+      </w:r>
+      <w:r>
+        <w:rPr>
+          <w:rFonts w:ascii="Courier New" w:hAnsi="Courier New" w:cs="Courier New"/>
+          <w:color w:val="000000"/>
+          <w:sz w:val="20"/>
+          <w:szCs w:val="20"/>
+          <w:shd w:val="clear" w:color="auto" w:fill="FFFFFF"/>
+        </w:rPr>
+        <w:t xml:space="preserve"> </w:t>
+      </w:r>
+      <w:r>
+        <w:rPr>
+          <w:rFonts w:ascii="Courier New" w:hAnsi="Courier New" w:cs="Courier New"/>
+          <w:color w:val="0000FF"/>
+          <w:sz w:val="20"/>
+          <w:szCs w:val="20"/>
+          <w:shd w:val="clear" w:color="auto" w:fill="FFFFFF"/>
+        </w:rPr>
+        <w:t>Then</w:t>
+      </w:r>
+      <w:r>
+        <w:rPr>
+          <w:rFonts w:ascii="Courier New" w:hAnsi="Courier New" w:cs="Courier New"/>
+          <w:color w:val="000000"/>
+          <w:sz w:val="20"/>
+          <w:szCs w:val="20"/>
+          <w:shd w:val="clear" w:color="auto" w:fill="FFFFFF"/>
+        </w:rPr>
+        <w:t xml:space="preserve"> </w:t>
+      </w:r>
+      <w:r>
+        <w:rPr>
+          <w:rFonts w:ascii="Courier New" w:hAnsi="Courier New" w:cs="Courier New"/>
+          <w:color w:val="0000FF"/>
+          <w:sz w:val="20"/>
+          <w:szCs w:val="20"/>
+          <w:shd w:val="clear" w:color="auto" w:fill="FFFFFF"/>
+        </w:rPr>
+        <w:t>Delete</w:t>
+      </w:r>
+      <w:r>
+        <w:rPr>
+          <w:rFonts w:ascii="Courier New" w:hAnsi="Courier New" w:cs="Courier New"/>
+          <w:color w:val="000000"/>
+          <w:sz w:val="20"/>
+          <w:szCs w:val="20"/>
+          <w:shd w:val="clear" w:color="auto" w:fill="FFFFFF"/>
+        </w:rPr>
+        <w:t>;</w:t>
+      </w:r>
+    </w:p>
+    <w:p>
+      <w:pPr>
+        <w:autoSpaceDE w:val="0"/>
+        <w:autoSpaceDN w:val="0"/>
+        <w:adjustRightInd w:val="0"/>
+        <w:spacing w:after="0" w:line="240" w:lineRule="auto"/>
+        <w:rPr>
+          <w:rFonts w:ascii="Courier New" w:hAnsi="Courier New" w:cs="Courier New"/>
+          <w:color w:val="000000"/>
+          <w:sz w:val="20"/>
+          <w:szCs w:val="20"/>
+          <w:shd w:val="clear" w:color="auto" w:fill="FFFFFF"/>
+        </w:rPr>
+      </w:pPr>
+      <w:r>
+        <w:rPr>
+          <w:rFonts w:ascii="Courier New" w:hAnsi="Courier New" w:cs="Courier New"/>
+          <w:color w:val="000000"/>
+          <w:sz w:val="20"/>
+          <w:szCs w:val="20"/>
+          <w:shd w:val="clear" w:color="auto" w:fill="FFFFFF"/>
+        </w:rPr>
+        <w:t xml:space="preserve">SalaryNumeric = input(Salary, </w:t>
+      </w:r>
+      <w:r>
+        <w:rPr>
+          <w:rFonts w:ascii="Courier New" w:hAnsi="Courier New" w:cs="Courier New"/>
+          <w:color w:val="008080"/>
+          <w:sz w:val="20"/>
+          <w:szCs w:val="20"/>
+          <w:shd w:val="clear" w:color="auto" w:fill="FFFFFF"/>
+        </w:rPr>
+        <w:t>best12.</w:t>
+      </w:r>
+      <w:r>
+        <w:rPr>
+          <w:rFonts w:ascii="Courier New" w:hAnsi="Courier New" w:cs="Courier New"/>
+          <w:color w:val="000000"/>
+          <w:sz w:val="20"/>
+          <w:szCs w:val="20"/>
+          <w:shd w:val="clear" w:color="auto" w:fill="FFFFFF"/>
+        </w:rPr>
+        <w:t>);</w:t>
+      </w:r>
+    </w:p>
+    <w:p>
+      <w:pPr>
+        <w:rPr>
+          <w:rFonts w:ascii="Courier New" w:hAnsi="Courier New" w:cs="Courier New"/>
+          <w:color w:val="000000"/>
+          <w:sz w:val="20"/>
+          <w:szCs w:val="20"/>
+          <w:shd w:val="clear" w:color="auto" w:fill="FFFFFF"/>
+        </w:rPr>
+      </w:pPr>
+      <w:r>
+        <w:rPr>
+          <w:rFonts w:ascii="Courier New" w:hAnsi="Courier New" w:cs="Courier New"/>
+          <w:b/>
+          <w:bCs/>
+          <w:color w:val="000080"/>
+          <w:sz w:val="20"/>
+          <w:szCs w:val="20"/>
+          <w:shd w:val="clear" w:color="auto" w:fill="FFFFFF"/>
+        </w:rPr>
+        <w:t>run</w:t>
+      </w:r>
+      <w:r>
+        <w:rPr>
+          <w:rFonts w:ascii="Courier New" w:hAnsi="Courier New" w:cs="Courier New"/>
+          <w:color w:val="000000"/>
+          <w:sz w:val="20"/>
+          <w:szCs w:val="20"/>
+          <w:shd w:val="clear" w:color="auto" w:fill="FFFFFF"/>
+        </w:rPr>
+        <w:t>;</w:t>
+      </w:r>
+    </w:p>
+    <w:p>
+      <w:pPr>
+        <w:autoSpaceDE w:val="0"/>
+        <w:autoSpaceDN w:val="0"/>
+        <w:adjustRightInd w:val="0"/>
+        <w:spacing w:after="0" w:line="240" w:lineRule="auto"/>
+        <w:rPr>
+          <w:rFonts w:ascii="Courier New" w:hAnsi="Courier New" w:cs="Courier New"/>
+          <w:color w:val="000000"/>
+          <w:sz w:val="20"/>
+          <w:szCs w:val="20"/>
+          <w:shd w:val="clear" w:color="auto" w:fill="FFFFFF"/>
+        </w:rPr>
+      </w:pPr>
+      <w:r>
+        <w:rPr>
+          <w:rFonts w:ascii="Courier New" w:hAnsi="Courier New" w:cs="Courier New"/>
+          <w:color w:val="008000"/>
+          <w:sz w:val="20"/>
+          <w:szCs w:val="20"/>
+          <w:shd w:val="clear" w:color="auto" w:fill="FFFFFF"/>
+        </w:rPr>
+        <w:t>/* Log features */</w:t>
+      </w:r>
+    </w:p>
+    <w:p>
+      <w:pPr>
+        <w:autoSpaceDE w:val="0"/>
+        <w:autoSpaceDN w:val="0"/>
+        <w:adjustRightInd w:val="0"/>
+        <w:spacing w:after="0" w:line="240" w:lineRule="auto"/>
+        <w:rPr>
+          <w:rFonts w:ascii="Courier New" w:hAnsi="Courier New" w:cs="Courier New"/>
+          <w:color w:val="000000"/>
+          <w:sz w:val="20"/>
+          <w:szCs w:val="20"/>
+          <w:shd w:val="clear" w:color="auto" w:fill="FFFFFF"/>
+        </w:rPr>
+      </w:pPr>
+      <w:r>
+        <w:rPr>
+          <w:rFonts w:ascii="Courier New" w:hAnsi="Courier New" w:cs="Courier New"/>
+          <w:b/>
+          <w:bCs/>
+          <w:color w:val="000080"/>
+          <w:sz w:val="20"/>
+          <w:szCs w:val="20"/>
+          <w:shd w:val="clear" w:color="auto" w:fill="FFFFFF"/>
+        </w:rPr>
+        <w:t>data</w:t>
+      </w:r>
+      <w:r>
+        <w:rPr>
+          <w:rFonts w:ascii="Courier New" w:hAnsi="Courier New" w:cs="Courier New"/>
+          <w:color w:val="000000"/>
+          <w:sz w:val="20"/>
+          <w:szCs w:val="20"/>
+          <w:shd w:val="clear" w:color="auto" w:fill="FFFFFF"/>
+        </w:rPr>
+        <w:t xml:space="preserve"> hitters;</w:t>
+      </w:r>
+    </w:p>
+    <w:p>
+      <w:pPr>
+        <w:autoSpaceDE w:val="0"/>
+        <w:autoSpaceDN w:val="0"/>
+        <w:adjustRightInd w:val="0"/>
+        <w:spacing w:after="0" w:line="240" w:lineRule="auto"/>
+        <w:rPr>
+          <w:rFonts w:ascii="Courier New" w:hAnsi="Courier New" w:cs="Courier New"/>
+          <w:color w:val="000000"/>
+          <w:sz w:val="20"/>
+          <w:szCs w:val="20"/>
+          <w:shd w:val="clear" w:color="auto" w:fill="FFFFFF"/>
+        </w:rPr>
+      </w:pPr>
+      <w:r>
+        <w:rPr>
+          <w:rFonts w:ascii="Courier New" w:hAnsi="Courier New" w:cs="Courier New"/>
+          <w:color w:val="0000FF"/>
+          <w:sz w:val="20"/>
+          <w:szCs w:val="20"/>
+          <w:shd w:val="clear" w:color="auto" w:fill="FFFFFF"/>
+        </w:rPr>
+        <w:t>set</w:t>
+      </w:r>
+      <w:r>
+        <w:rPr>
+          <w:rFonts w:ascii="Courier New" w:hAnsi="Courier New" w:cs="Courier New"/>
+          <w:color w:val="000000"/>
+          <w:sz w:val="20"/>
+          <w:szCs w:val="20"/>
+          <w:shd w:val="clear" w:color="auto" w:fill="FFFFFF"/>
+        </w:rPr>
+        <w:t xml:space="preserve"> hitters;</w:t>
+      </w:r>
+    </w:p>
+    <w:p>
+      <w:pPr>
+        <w:autoSpaceDE w:val="0"/>
+        <w:autoSpaceDN w:val="0"/>
+        <w:adjustRightInd w:val="0"/>
+        <w:spacing w:after="0" w:line="240" w:lineRule="auto"/>
+        <w:rPr>
+          <w:rFonts w:ascii="Courier New" w:hAnsi="Courier New" w:cs="Courier New"/>
+          <w:color w:val="000000"/>
+          <w:sz w:val="20"/>
+          <w:szCs w:val="20"/>
+          <w:shd w:val="clear" w:color="auto" w:fill="FFFFFF"/>
+        </w:rPr>
+      </w:pPr>
+      <w:r>
+        <w:rPr>
+          <w:rFonts w:ascii="Courier New" w:hAnsi="Courier New" w:cs="Courier New"/>
+          <w:color w:val="000000"/>
+          <w:sz w:val="20"/>
+          <w:szCs w:val="20"/>
+          <w:shd w:val="clear" w:color="auto" w:fill="FFFFFF"/>
+        </w:rPr>
+        <w:t>SalaryLog = log(SalaryNumeric);</w:t>
+      </w:r>
+    </w:p>
+    <w:p>
+      <w:pPr>
+        <w:autoSpaceDE w:val="0"/>
+        <w:autoSpaceDN w:val="0"/>
+        <w:adjustRightInd w:val="0"/>
+        <w:spacing w:after="0" w:line="240" w:lineRule="auto"/>
+        <w:rPr>
+          <w:rFonts w:ascii="Courier New" w:hAnsi="Courier New" w:cs="Courier New"/>
+          <w:color w:val="000000"/>
+          <w:sz w:val="20"/>
+          <w:szCs w:val="20"/>
+          <w:shd w:val="clear" w:color="auto" w:fill="FFFFFF"/>
+        </w:rPr>
+      </w:pPr>
+      <w:r>
+        <w:rPr>
+          <w:rFonts w:ascii="Courier New" w:hAnsi="Courier New" w:cs="Courier New"/>
+          <w:color w:val="000000"/>
+          <w:sz w:val="20"/>
+          <w:szCs w:val="20"/>
+          <w:shd w:val="clear" w:color="auto" w:fill="FFFFFF"/>
+        </w:rPr>
+        <w:t>CRBILog = log(CRBI);</w:t>
+      </w:r>
+    </w:p>
+    <w:p>
+      <w:pPr>
+        <w:autoSpaceDE w:val="0"/>
+        <w:autoSpaceDN w:val="0"/>
+        <w:adjustRightInd w:val="0"/>
+        <w:spacing w:after="0" w:line="240" w:lineRule="auto"/>
+        <w:rPr>
+          <w:rFonts w:ascii="Courier New" w:hAnsi="Courier New" w:cs="Courier New"/>
+          <w:color w:val="000000"/>
+          <w:sz w:val="20"/>
+          <w:szCs w:val="20"/>
+          <w:shd w:val="clear" w:color="auto" w:fill="FFFFFF"/>
+        </w:rPr>
+      </w:pPr>
+      <w:r>
+        <w:rPr>
+          <w:rFonts w:ascii="Courier New" w:hAnsi="Courier New" w:cs="Courier New"/>
+          <w:color w:val="000000"/>
+          <w:sz w:val="20"/>
+          <w:szCs w:val="20"/>
+          <w:shd w:val="clear" w:color="auto" w:fill="FFFFFF"/>
+        </w:rPr>
+        <w:t>CHitsLog = log(CHits);</w:t>
+      </w:r>
+    </w:p>
+    <w:p>
+      <w:pPr>
+        <w:autoSpaceDE w:val="0"/>
+        <w:autoSpaceDN w:val="0"/>
+        <w:adjustRightInd w:val="0"/>
+        <w:spacing w:after="0" w:line="240" w:lineRule="auto"/>
+        <w:rPr>
+          <w:rFonts w:ascii="Courier New" w:hAnsi="Courier New" w:cs="Courier New"/>
+          <w:color w:val="000000"/>
+          <w:sz w:val="20"/>
+          <w:szCs w:val="20"/>
+          <w:shd w:val="clear" w:color="auto" w:fill="FFFFFF"/>
+        </w:rPr>
+      </w:pPr>
+      <w:r>
+        <w:rPr>
+          <w:rFonts w:ascii="Courier New" w:hAnsi="Courier New" w:cs="Courier New"/>
+          <w:color w:val="000000"/>
+          <w:sz w:val="20"/>
+          <w:szCs w:val="20"/>
+          <w:shd w:val="clear" w:color="auto" w:fill="FFFFFF"/>
+        </w:rPr>
+        <w:t>CAtBatLog = log(CAtBat);</w:t>
+      </w:r>
+    </w:p>
+    <w:p>
+      <w:pPr>
+        <w:autoSpaceDE w:val="0"/>
+        <w:autoSpaceDN w:val="0"/>
+        <w:adjustRightInd w:val="0"/>
+        <w:spacing w:after="0" w:line="240" w:lineRule="auto"/>
+        <w:rPr>
+          <w:rFonts w:ascii="Courier New" w:hAnsi="Courier New" w:cs="Courier New"/>
+          <w:color w:val="000000"/>
+          <w:sz w:val="20"/>
+          <w:szCs w:val="20"/>
+          <w:shd w:val="clear" w:color="auto" w:fill="FFFFFF"/>
+        </w:rPr>
+      </w:pPr>
+      <w:r>
+        <w:rPr>
+          <w:rFonts w:ascii="Courier New" w:hAnsi="Courier New" w:cs="Courier New"/>
+          <w:color w:val="000000"/>
+          <w:sz w:val="20"/>
+          <w:szCs w:val="20"/>
+          <w:shd w:val="clear" w:color="auto" w:fill="FFFFFF"/>
+        </w:rPr>
+        <w:t>CHmRunLog = log(CHmRun+</w:t>
+      </w:r>
+      <w:r>
+        <w:rPr>
+          <w:rFonts w:ascii="Courier New" w:hAnsi="Courier New" w:cs="Courier New"/>
+          <w:b/>
+          <w:bCs/>
+          <w:color w:val="008080"/>
+          <w:sz w:val="20"/>
+          <w:szCs w:val="20"/>
+          <w:shd w:val="clear" w:color="auto" w:fill="FFFFFF"/>
+        </w:rPr>
+        <w:t>1</w:t>
+      </w:r>
+      <w:r>
+        <w:rPr>
+          <w:rFonts w:ascii="Courier New" w:hAnsi="Courier New" w:cs="Courier New"/>
+          <w:color w:val="000000"/>
+          <w:sz w:val="20"/>
+          <w:szCs w:val="20"/>
+          <w:shd w:val="clear" w:color="auto" w:fill="FFFFFF"/>
+        </w:rPr>
+        <w:t>);</w:t>
+      </w:r>
+    </w:p>
+    <w:p>
+      <w:pPr>
+        <w:autoSpaceDE w:val="0"/>
+        <w:autoSpaceDN w:val="0"/>
+        <w:adjustRightInd w:val="0"/>
+        <w:spacing w:after="0" w:line="240" w:lineRule="auto"/>
+        <w:rPr>
+          <w:rFonts w:ascii="Courier New" w:hAnsi="Courier New" w:cs="Courier New"/>
+          <w:color w:val="000000"/>
+          <w:sz w:val="20"/>
+          <w:szCs w:val="20"/>
+          <w:shd w:val="clear" w:color="auto" w:fill="FFFFFF"/>
+        </w:rPr>
+      </w:pPr>
+      <w:r>
+        <w:rPr>
+          <w:rFonts w:ascii="Courier New" w:hAnsi="Courier New" w:cs="Courier New"/>
+          <w:color w:val="000000"/>
+          <w:sz w:val="20"/>
+          <w:szCs w:val="20"/>
+          <w:shd w:val="clear" w:color="auto" w:fill="FFFFFF"/>
+        </w:rPr>
+        <w:t>CRunsLog = log(CRuns);</w:t>
+      </w:r>
+    </w:p>
+    <w:p>
+      <w:pPr>
+        <w:autoSpaceDE w:val="0"/>
+        <w:autoSpaceDN w:val="0"/>
+        <w:adjustRightInd w:val="0"/>
+        <w:spacing w:after="0" w:line="240" w:lineRule="auto"/>
+        <w:rPr>
+          <w:rFonts w:ascii="Courier New" w:hAnsi="Courier New" w:cs="Courier New"/>
+          <w:color w:val="000000"/>
+          <w:sz w:val="20"/>
+          <w:szCs w:val="20"/>
+          <w:shd w:val="clear" w:color="auto" w:fill="FFFFFF"/>
+        </w:rPr>
+      </w:pPr>
+      <w:r>
+        <w:rPr>
+          <w:rFonts w:ascii="Courier New" w:hAnsi="Courier New" w:cs="Courier New"/>
+          <w:color w:val="000000"/>
+          <w:sz w:val="20"/>
+          <w:szCs w:val="20"/>
+          <w:shd w:val="clear" w:color="auto" w:fill="FFFFFF"/>
+        </w:rPr>
+        <w:t>CWalksLog = log(CWalks);</w:t>
+      </w:r>
+    </w:p>
+    <w:p>
+      <w:pPr>
+        <w:rPr>
+          <w:rFonts w:ascii="Courier New" w:hAnsi="Courier New" w:cs="Courier New"/>
+          <w:color w:val="000000"/>
+          <w:sz w:val="20"/>
+          <w:szCs w:val="20"/>
+          <w:shd w:val="clear" w:color="auto" w:fill="FFFFFF"/>
+        </w:rPr>
+      </w:pPr>
+      <w:r>
+        <w:rPr>
+          <w:rFonts w:ascii="Courier New" w:hAnsi="Courier New" w:cs="Courier New"/>
+          <w:b/>
+          <w:bCs/>
+          <w:color w:val="000080"/>
+          <w:sz w:val="20"/>
+          <w:szCs w:val="20"/>
+          <w:shd w:val="clear" w:color="auto" w:fill="FFFFFF"/>
+        </w:rPr>
+        <w:t>run</w:t>
+      </w:r>
+      <w:r>
+        <w:rPr>
+          <w:rFonts w:ascii="Courier New" w:hAnsi="Courier New" w:cs="Courier New"/>
+          <w:color w:val="000000"/>
+          <w:sz w:val="20"/>
+          <w:szCs w:val="20"/>
+          <w:shd w:val="clear" w:color="auto" w:fill="FFFFFF"/>
+        </w:rPr>
+        <w:t>;</w:t>
+      </w:r>
+    </w:p>
+    <w:p>
+      <w:pPr>
+        <w:autoSpaceDE w:val="0"/>
+        <w:autoSpaceDN w:val="0"/>
+        <w:adjustRightInd w:val="0"/>
+        <w:spacing w:after="0" w:line="240" w:lineRule="auto"/>
+        <w:rPr>
+          <w:rFonts w:ascii="Courier New" w:hAnsi="Courier New" w:cs="Courier New"/>
+          <w:color w:val="000000"/>
+          <w:sz w:val="20"/>
+          <w:szCs w:val="20"/>
+          <w:shd w:val="clear" w:color="auto" w:fill="FFFFFF"/>
+        </w:rPr>
+      </w:pPr>
+      <w:r>
+        <w:rPr>
+          <w:rFonts w:ascii="Courier New" w:hAnsi="Courier New" w:cs="Courier New"/>
+          <w:color w:val="008000"/>
+          <w:sz w:val="20"/>
+          <w:szCs w:val="20"/>
+          <w:shd w:val="clear" w:color="auto" w:fill="FFFFFF"/>
+        </w:rPr>
+        <w:t>/* Compare standard vs log</w:t>
+      </w:r>
+      <w:r>
+        <w:rPr>
+          <w:rFonts w:ascii="Courier New" w:hAnsi="Courier New" w:cs="Courier New"/>
+          <w:color w:val="008000"/>
+          <w:sz w:val="20"/>
+          <w:szCs w:val="20"/>
+          <w:shd w:val="clear" w:color="auto" w:fill="FFFFFF"/>
+        </w:rPr>
+        <w:t>, for evidence of logging C* attributes</w:t>
+      </w:r>
+      <w:r>
+        <w:rPr>
+          <w:rFonts w:ascii="Courier New" w:hAnsi="Courier New" w:cs="Courier New"/>
+          <w:color w:val="008000"/>
+          <w:sz w:val="20"/>
+          <w:szCs w:val="20"/>
+          <w:shd w:val="clear" w:color="auto" w:fill="FFFFFF"/>
+        </w:rPr>
+        <w:t xml:space="preserve"> */</w:t>
+      </w:r>
+    </w:p>
+    <w:p>
+      <w:pPr>
+        <w:autoSpaceDE w:val="0"/>
+        <w:autoSpaceDN w:val="0"/>
+        <w:adjustRightInd w:val="0"/>
+        <w:spacing w:after="0" w:line="240" w:lineRule="auto"/>
+        <w:rPr>
+          <w:rFonts w:ascii="Courier New" w:hAnsi="Courier New" w:cs="Courier New"/>
+          <w:color w:val="000000"/>
+          <w:sz w:val="20"/>
+          <w:szCs w:val="20"/>
+          <w:shd w:val="clear" w:color="auto" w:fill="FFFFFF"/>
+        </w:rPr>
+      </w:pPr>
+      <w:r>
+        <w:rPr>
+          <w:rFonts w:ascii="Courier New" w:hAnsi="Courier New" w:cs="Courier New"/>
+          <w:b/>
+          <w:bCs/>
+          <w:color w:val="000080"/>
+          <w:sz w:val="20"/>
+          <w:szCs w:val="20"/>
+          <w:shd w:val="clear" w:color="auto" w:fill="FFFFFF"/>
+        </w:rPr>
+        <w:t>proc</w:t>
+      </w:r>
+      <w:r>
+        <w:rPr>
+          <w:rFonts w:ascii="Courier New" w:hAnsi="Courier New" w:cs="Courier New"/>
+          <w:color w:val="000000"/>
+          <w:sz w:val="20"/>
+          <w:szCs w:val="20"/>
+          <w:shd w:val="clear" w:color="auto" w:fill="FFFFFF"/>
+        </w:rPr>
+        <w:t xml:space="preserve"> </w:t>
+      </w:r>
+      <w:r>
+        <w:rPr>
+          <w:rFonts w:ascii="Courier New" w:hAnsi="Courier New" w:cs="Courier New"/>
+          <w:b/>
+          <w:bCs/>
+          <w:color w:val="000080"/>
+          <w:sz w:val="20"/>
+          <w:szCs w:val="20"/>
+          <w:shd w:val="clear" w:color="auto" w:fill="FFFFFF"/>
+        </w:rPr>
+        <w:t>reg</w:t>
+      </w:r>
+      <w:r>
+        <w:rPr>
+          <w:rFonts w:ascii="Courier New" w:hAnsi="Courier New" w:cs="Courier New"/>
+          <w:color w:val="000000"/>
+          <w:sz w:val="20"/>
+          <w:szCs w:val="20"/>
+          <w:shd w:val="clear" w:color="auto" w:fill="FFFFFF"/>
+        </w:rPr>
+        <w:t xml:space="preserve"> </w:t>
+      </w:r>
+      <w:r>
+        <w:rPr>
+          <w:rFonts w:ascii="Courier New" w:hAnsi="Courier New" w:cs="Courier New"/>
+          <w:color w:val="0000FF"/>
+          <w:sz w:val="20"/>
+          <w:szCs w:val="20"/>
+          <w:shd w:val="clear" w:color="auto" w:fill="FFFFFF"/>
+        </w:rPr>
+        <w:t>data</w:t>
+      </w:r>
+      <w:r>
+        <w:rPr>
+          <w:rFonts w:ascii="Courier New" w:hAnsi="Courier New" w:cs="Courier New"/>
+          <w:color w:val="000000"/>
+          <w:sz w:val="20"/>
+          <w:szCs w:val="20"/>
+          <w:shd w:val="clear" w:color="auto" w:fill="FFFFFF"/>
+        </w:rPr>
+        <w:t>=hitters plots(label)=(rstudentleverage cooksd);</w:t>
+      </w:r>
+    </w:p>
+    <w:p>
+      <w:pPr>
+        <w:autoSpaceDE w:val="0"/>
+        <w:autoSpaceDN w:val="0"/>
+        <w:adjustRightInd w:val="0"/>
+        <w:spacing w:after="0" w:line="240" w:lineRule="auto"/>
+        <w:rPr>
+          <w:rFonts w:ascii="Courier New" w:hAnsi="Courier New" w:cs="Courier New"/>
+          <w:color w:val="000000"/>
+          <w:sz w:val="20"/>
+          <w:szCs w:val="20"/>
+          <w:shd w:val="clear" w:color="auto" w:fill="FFFFFF"/>
+        </w:rPr>
+      </w:pPr>
+      <w:r>
+        <w:rPr>
+          <w:rFonts w:ascii="Courier New" w:hAnsi="Courier New" w:cs="Courier New"/>
+          <w:color w:val="0000FF"/>
+          <w:sz w:val="20"/>
+          <w:szCs w:val="20"/>
+          <w:shd w:val="clear" w:color="auto" w:fill="FFFFFF"/>
+        </w:rPr>
+        <w:t>model</w:t>
+      </w:r>
+      <w:r>
+        <w:rPr>
+          <w:rFonts w:ascii="Courier New" w:hAnsi="Courier New" w:cs="Courier New"/>
+          <w:color w:val="000000"/>
+          <w:sz w:val="20"/>
+          <w:szCs w:val="20"/>
+          <w:shd w:val="clear" w:color="auto" w:fill="FFFFFF"/>
+        </w:rPr>
+        <w:t xml:space="preserve"> SalaryLog = CAtBat CHits CHmRun CRuns CRBI CWalks / </w:t>
+      </w:r>
+      <w:r>
+        <w:rPr>
+          <w:rFonts w:ascii="Courier New" w:hAnsi="Courier New" w:cs="Courier New"/>
+          <w:color w:val="0000FF"/>
+          <w:sz w:val="20"/>
+          <w:szCs w:val="20"/>
+          <w:shd w:val="clear" w:color="auto" w:fill="FFFFFF"/>
+        </w:rPr>
+        <w:t>VIF</w:t>
+      </w:r>
+      <w:r>
+        <w:rPr>
+          <w:rFonts w:ascii="Courier New" w:hAnsi="Courier New" w:cs="Courier New"/>
+          <w:color w:val="000000"/>
+          <w:sz w:val="20"/>
+          <w:szCs w:val="20"/>
+          <w:shd w:val="clear" w:color="auto" w:fill="FFFFFF"/>
+        </w:rPr>
+        <w:t>;</w:t>
+      </w:r>
+    </w:p>
+    <w:p>
+      <w:pPr>
+        <w:autoSpaceDE w:val="0"/>
+        <w:autoSpaceDN w:val="0"/>
+        <w:adjustRightInd w:val="0"/>
+        <w:spacing w:after="0" w:line="240" w:lineRule="auto"/>
+        <w:rPr>
+          <w:rFonts w:ascii="Courier New" w:hAnsi="Courier New" w:cs="Courier New"/>
+          <w:color w:val="000000"/>
+          <w:sz w:val="20"/>
+          <w:szCs w:val="20"/>
+          <w:shd w:val="clear" w:color="auto" w:fill="FFFFFF"/>
+        </w:rPr>
+      </w:pPr>
+      <w:r>
+        <w:rPr>
+          <w:rFonts w:ascii="Courier New" w:hAnsi="Courier New" w:cs="Courier New"/>
+          <w:color w:val="0000FF"/>
+          <w:sz w:val="20"/>
+          <w:szCs w:val="20"/>
+          <w:shd w:val="clear" w:color="auto" w:fill="FFFFFF"/>
+        </w:rPr>
+        <w:t>model</w:t>
+      </w:r>
+      <w:r>
+        <w:rPr>
+          <w:rFonts w:ascii="Courier New" w:hAnsi="Courier New" w:cs="Courier New"/>
+          <w:color w:val="000000"/>
+          <w:sz w:val="20"/>
+          <w:szCs w:val="20"/>
+          <w:shd w:val="clear" w:color="auto" w:fill="FFFFFF"/>
+        </w:rPr>
+        <w:t xml:space="preserve"> SalaryLog = CAtBatLog CHitsLog CHmRunLog CRunsLog CRBILog CWalksLog / </w:t>
+      </w:r>
+      <w:r>
+        <w:rPr>
+          <w:rFonts w:ascii="Courier New" w:hAnsi="Courier New" w:cs="Courier New"/>
+          <w:color w:val="0000FF"/>
+          <w:sz w:val="20"/>
+          <w:szCs w:val="20"/>
+          <w:shd w:val="clear" w:color="auto" w:fill="FFFFFF"/>
+        </w:rPr>
+        <w:t>VIF</w:t>
+      </w:r>
+      <w:r>
+        <w:rPr>
+          <w:rFonts w:ascii="Courier New" w:hAnsi="Courier New" w:cs="Courier New"/>
+          <w:color w:val="000000"/>
+          <w:sz w:val="20"/>
+          <w:szCs w:val="20"/>
+          <w:shd w:val="clear" w:color="auto" w:fill="FFFFFF"/>
+        </w:rPr>
+        <w:t>;</w:t>
+      </w:r>
+    </w:p>
+    <w:p>
+      <w:pPr>
+        <w:autoSpaceDE w:val="0"/>
+        <w:autoSpaceDN w:val="0"/>
+        <w:adjustRightInd w:val="0"/>
+        <w:spacing w:after="0" w:line="240" w:lineRule="auto"/>
+        <w:rPr>
+          <w:rFonts w:ascii="Courier New" w:hAnsi="Courier New" w:cs="Courier New"/>
+          <w:color w:val="000000"/>
+          <w:sz w:val="20"/>
+          <w:szCs w:val="20"/>
+          <w:shd w:val="clear" w:color="auto" w:fill="FFFFFF"/>
+        </w:rPr>
+      </w:pPr>
+      <w:r>
+        <w:rPr>
+          <w:rFonts w:ascii="Courier New" w:hAnsi="Courier New" w:cs="Courier New"/>
+          <w:b/>
+          <w:bCs/>
+          <w:color w:val="000080"/>
+          <w:sz w:val="20"/>
+          <w:szCs w:val="20"/>
+          <w:shd w:val="clear" w:color="auto" w:fill="FFFFFF"/>
+        </w:rPr>
+        <w:t>run</w:t>
+      </w:r>
+      <w:r>
+        <w:rPr>
+          <w:rFonts w:ascii="Courier New" w:hAnsi="Courier New" w:cs="Courier New"/>
+          <w:color w:val="000000"/>
+          <w:sz w:val="20"/>
+          <w:szCs w:val="20"/>
+          <w:shd w:val="clear" w:color="auto" w:fill="FFFFFF"/>
+        </w:rPr>
+        <w:t>;</w:t>
+      </w:r>
+    </w:p>
+    <w:p>
+      <w:pPr>
+        <w:autoSpaceDE w:val="0"/>
+        <w:autoSpaceDN w:val="0"/>
+        <w:adjustRightInd w:val="0"/>
+        <w:spacing w:after="0" w:line="240" w:lineRule="auto"/>
+        <w:rPr>
+          <w:rFonts w:ascii="Courier New" w:hAnsi="Courier New" w:cs="Courier New"/>
+          <w:color w:val="000000"/>
+          <w:sz w:val="20"/>
+          <w:szCs w:val="20"/>
+          <w:shd w:val="clear" w:color="auto" w:fill="FFFFFF"/>
+        </w:rPr>
+      </w:pPr>
+      <w:r>
+        <w:rPr>
+          <w:rFonts w:ascii="Courier New" w:hAnsi="Courier New" w:cs="Courier New"/>
+          <w:b/>
+          <w:bCs/>
+          <w:color w:val="000080"/>
+          <w:sz w:val="20"/>
+          <w:szCs w:val="20"/>
+          <w:shd w:val="clear" w:color="auto" w:fill="FFFFFF"/>
+        </w:rPr>
+        <w:t>quit</w:t>
+      </w:r>
+      <w:r>
+        <w:rPr>
+          <w:rFonts w:ascii="Courier New" w:hAnsi="Courier New" w:cs="Courier New"/>
+          <w:color w:val="000000"/>
+          <w:sz w:val="20"/>
+          <w:szCs w:val="20"/>
+          <w:shd w:val="clear" w:color="auto" w:fill="FFFFFF"/>
+        </w:rPr>
+        <w:t>;</w:t>
+      </w:r>
+    </w:p>
+    <w:p>
+      <w:pPr>
+        <w:autoSpaceDE w:val="0"/>
+        <w:autoSpaceDN w:val="0"/>
+        <w:adjustRightInd w:val="0"/>
+        <w:spacing w:after="0" w:line="240" w:lineRule="auto"/>
+        <w:rPr>
+          <w:rFonts w:ascii="Courier New" w:hAnsi="Courier New" w:cs="Courier New"/>
+          <w:color w:val="000000"/>
+          <w:sz w:val="20"/>
+          <w:szCs w:val="20"/>
+          <w:shd w:val="clear" w:color="auto" w:fill="FFFFFF"/>
+        </w:rPr>
+      </w:pPr>
+    </w:p>
+    <w:p>
+      <w:pPr>
+        <w:autoSpaceDE w:val="0"/>
+        <w:autoSpaceDN w:val="0"/>
+        <w:adjustRightInd w:val="0"/>
+        <w:spacing w:after="0" w:line="240" w:lineRule="auto"/>
+        <w:rPr>
+          <w:rFonts w:ascii="Courier New" w:hAnsi="Courier New" w:cs="Courier New"/>
+          <w:color w:val="000000"/>
+          <w:sz w:val="20"/>
+          <w:szCs w:val="20"/>
+          <w:shd w:val="clear" w:color="auto" w:fill="FFFFFF"/>
+        </w:rPr>
+      </w:pPr>
+      <w:r>
+        <w:rPr>
+          <w:rFonts w:ascii="Courier New" w:hAnsi="Courier New" w:cs="Courier New"/>
+          <w:color w:val="008000"/>
+          <w:sz w:val="20"/>
+          <w:szCs w:val="20"/>
+          <w:shd w:val="clear" w:color="auto" w:fill="FFFFFF"/>
+        </w:rPr>
+        <w:t>/* SAS Model selection using Lasso */</w:t>
+      </w:r>
+    </w:p>
+    <w:p>
+      <w:pPr>
+        <w:autoSpaceDE w:val="0"/>
+        <w:autoSpaceDN w:val="0"/>
+        <w:adjustRightInd w:val="0"/>
+        <w:spacing w:after="0" w:line="240" w:lineRule="auto"/>
+        <w:rPr>
+          <w:rFonts w:ascii="Courier New" w:hAnsi="Courier New" w:cs="Courier New"/>
+          <w:color w:val="000000"/>
+          <w:sz w:val="20"/>
+          <w:szCs w:val="20"/>
+          <w:shd w:val="clear" w:color="auto" w:fill="FFFFFF"/>
+        </w:rPr>
+      </w:pPr>
+      <w:r>
+        <w:rPr>
+          <w:rFonts w:ascii="Courier New" w:hAnsi="Courier New" w:cs="Courier New"/>
+          <w:b/>
+          <w:bCs/>
+          <w:color w:val="000080"/>
+          <w:sz w:val="20"/>
+          <w:szCs w:val="20"/>
+          <w:shd w:val="clear" w:color="auto" w:fill="FFFFFF"/>
+        </w:rPr>
+        <w:t>proc</w:t>
+      </w:r>
+      <w:r>
+        <w:rPr>
+          <w:rFonts w:ascii="Courier New" w:hAnsi="Courier New" w:cs="Courier New"/>
+          <w:color w:val="000000"/>
+          <w:sz w:val="20"/>
+          <w:szCs w:val="20"/>
+          <w:shd w:val="clear" w:color="auto" w:fill="FFFFFF"/>
+        </w:rPr>
+        <w:t xml:space="preserve"> </w:t>
+      </w:r>
+      <w:r>
+        <w:rPr>
+          <w:rFonts w:ascii="Courier New" w:hAnsi="Courier New" w:cs="Courier New"/>
+          <w:b/>
+          <w:bCs/>
+          <w:color w:val="000080"/>
+          <w:sz w:val="20"/>
+          <w:szCs w:val="20"/>
+          <w:shd w:val="clear" w:color="auto" w:fill="FFFFFF"/>
+        </w:rPr>
+        <w:t>glmselect</w:t>
+      </w:r>
+      <w:r>
+        <w:rPr>
+          <w:rFonts w:ascii="Courier New" w:hAnsi="Courier New" w:cs="Courier New"/>
+          <w:color w:val="000000"/>
+          <w:sz w:val="20"/>
+          <w:szCs w:val="20"/>
+          <w:shd w:val="clear" w:color="auto" w:fill="FFFFFF"/>
+        </w:rPr>
+        <w:t xml:space="preserve"> </w:t>
+      </w:r>
+      <w:r>
+        <w:rPr>
+          <w:rFonts w:ascii="Courier New" w:hAnsi="Courier New" w:cs="Courier New"/>
+          <w:color w:val="0000FF"/>
+          <w:sz w:val="20"/>
+          <w:szCs w:val="20"/>
+          <w:shd w:val="clear" w:color="auto" w:fill="FFFFFF"/>
+        </w:rPr>
+        <w:t>data</w:t>
+      </w:r>
+      <w:r>
+        <w:rPr>
+          <w:rFonts w:ascii="Courier New" w:hAnsi="Courier New" w:cs="Courier New"/>
+          <w:color w:val="000000"/>
+          <w:sz w:val="20"/>
+          <w:szCs w:val="20"/>
+          <w:shd w:val="clear" w:color="auto" w:fill="FFFFFF"/>
+        </w:rPr>
+        <w:t xml:space="preserve"> = hitters plots(stepaxis = number) = (criterionpanel ASEPlot) </w:t>
+      </w:r>
+      <w:r>
+        <w:rPr>
+          <w:rFonts w:ascii="Courier New" w:hAnsi="Courier New" w:cs="Courier New"/>
+          <w:color w:val="0000FF"/>
+          <w:sz w:val="20"/>
+          <w:szCs w:val="20"/>
+          <w:shd w:val="clear" w:color="auto" w:fill="FFFFFF"/>
+        </w:rPr>
+        <w:t>seed</w:t>
+      </w:r>
+      <w:r>
+        <w:rPr>
+          <w:rFonts w:ascii="Courier New" w:hAnsi="Courier New" w:cs="Courier New"/>
+          <w:color w:val="000000"/>
+          <w:sz w:val="20"/>
+          <w:szCs w:val="20"/>
+          <w:shd w:val="clear" w:color="auto" w:fill="FFFFFF"/>
+        </w:rPr>
+        <w:t>=</w:t>
+      </w:r>
+      <w:r>
+        <w:rPr>
+          <w:rFonts w:ascii="Courier New" w:hAnsi="Courier New" w:cs="Courier New"/>
+          <w:b/>
+          <w:bCs/>
+          <w:color w:val="008080"/>
+          <w:sz w:val="20"/>
+          <w:szCs w:val="20"/>
+          <w:shd w:val="clear" w:color="auto" w:fill="FFFFFF"/>
+        </w:rPr>
+        <w:t>1</w:t>
+      </w:r>
+      <w:r>
+        <w:rPr>
+          <w:rFonts w:ascii="Courier New" w:hAnsi="Courier New" w:cs="Courier New"/>
+          <w:color w:val="000000"/>
+          <w:sz w:val="20"/>
+          <w:szCs w:val="20"/>
+          <w:shd w:val="clear" w:color="auto" w:fill="FFFFFF"/>
+        </w:rPr>
+        <w:t>;</w:t>
+      </w:r>
+    </w:p>
+    <w:p>
+      <w:pPr>
+        <w:autoSpaceDE w:val="0"/>
+        <w:autoSpaceDN w:val="0"/>
+        <w:adjustRightInd w:val="0"/>
+        <w:spacing w:after="0" w:line="240" w:lineRule="auto"/>
+        <w:rPr>
+          <w:rFonts w:ascii="Courier New" w:hAnsi="Courier New" w:cs="Courier New"/>
+          <w:color w:val="000000"/>
+          <w:sz w:val="20"/>
+          <w:szCs w:val="20"/>
+          <w:shd w:val="clear" w:color="auto" w:fill="FFFFFF"/>
+        </w:rPr>
+      </w:pPr>
+      <w:r>
+        <w:rPr>
+          <w:rFonts w:ascii="Courier New" w:hAnsi="Courier New" w:cs="Courier New"/>
+          <w:color w:val="0000FF"/>
+          <w:sz w:val="20"/>
+          <w:szCs w:val="20"/>
+          <w:shd w:val="clear" w:color="auto" w:fill="FFFFFF"/>
+        </w:rPr>
+        <w:t>partition</w:t>
+      </w:r>
+      <w:r>
+        <w:rPr>
+          <w:rFonts w:ascii="Courier New" w:hAnsi="Courier New" w:cs="Courier New"/>
+          <w:color w:val="000000"/>
+          <w:sz w:val="20"/>
+          <w:szCs w:val="20"/>
+          <w:shd w:val="clear" w:color="auto" w:fill="FFFFFF"/>
+        </w:rPr>
+        <w:t xml:space="preserve"> </w:t>
+      </w:r>
+      <w:r>
+        <w:rPr>
+          <w:rFonts w:ascii="Courier New" w:hAnsi="Courier New" w:cs="Courier New"/>
+          <w:color w:val="0000FF"/>
+          <w:sz w:val="20"/>
+          <w:szCs w:val="20"/>
+          <w:shd w:val="clear" w:color="auto" w:fill="FFFFFF"/>
+        </w:rPr>
+        <w:t>fraction</w:t>
+      </w:r>
+      <w:r>
+        <w:rPr>
+          <w:rFonts w:ascii="Courier New" w:hAnsi="Courier New" w:cs="Courier New"/>
+          <w:color w:val="000000"/>
+          <w:sz w:val="20"/>
+          <w:szCs w:val="20"/>
+          <w:shd w:val="clear" w:color="auto" w:fill="FFFFFF"/>
+        </w:rPr>
+        <w:t>(</w:t>
+      </w:r>
+      <w:r>
+        <w:rPr>
+          <w:rFonts w:ascii="Courier New" w:hAnsi="Courier New" w:cs="Courier New"/>
+          <w:color w:val="0000FF"/>
+          <w:sz w:val="20"/>
+          <w:szCs w:val="20"/>
+          <w:shd w:val="clear" w:color="auto" w:fill="FFFFFF"/>
+        </w:rPr>
+        <w:t>test</w:t>
+      </w:r>
+      <w:r>
+        <w:rPr>
+          <w:rFonts w:ascii="Courier New" w:hAnsi="Courier New" w:cs="Courier New"/>
+          <w:color w:val="000000"/>
+          <w:sz w:val="20"/>
+          <w:szCs w:val="20"/>
+          <w:shd w:val="clear" w:color="auto" w:fill="FFFFFF"/>
+        </w:rPr>
+        <w:t xml:space="preserve"> = </w:t>
+      </w:r>
+      <w:r>
+        <w:rPr>
+          <w:rFonts w:ascii="Courier New" w:hAnsi="Courier New" w:cs="Courier New"/>
+          <w:b/>
+          <w:bCs/>
+          <w:color w:val="008080"/>
+          <w:sz w:val="20"/>
+          <w:szCs w:val="20"/>
+          <w:shd w:val="clear" w:color="auto" w:fill="FFFFFF"/>
+        </w:rPr>
+        <w:t>.25</w:t>
+      </w:r>
+      <w:r>
+        <w:rPr>
+          <w:rFonts w:ascii="Courier New" w:hAnsi="Courier New" w:cs="Courier New"/>
+          <w:color w:val="000000"/>
+          <w:sz w:val="20"/>
+          <w:szCs w:val="20"/>
+          <w:shd w:val="clear" w:color="auto" w:fill="FFFFFF"/>
+        </w:rPr>
+        <w:t>);</w:t>
+      </w:r>
+    </w:p>
+    <w:p>
+      <w:pPr>
+        <w:autoSpaceDE w:val="0"/>
+        <w:autoSpaceDN w:val="0"/>
+        <w:adjustRightInd w:val="0"/>
+        <w:spacing w:after="0" w:line="240" w:lineRule="auto"/>
+        <w:rPr>
+          <w:rFonts w:ascii="Courier New" w:hAnsi="Courier New" w:cs="Courier New"/>
+          <w:color w:val="000000"/>
+          <w:sz w:val="20"/>
+          <w:szCs w:val="20"/>
+          <w:shd w:val="clear" w:color="auto" w:fill="FFFFFF"/>
+        </w:rPr>
+      </w:pPr>
+      <w:r>
+        <w:rPr>
+          <w:rFonts w:ascii="Courier New" w:hAnsi="Courier New" w:cs="Courier New"/>
+          <w:color w:val="0000FF"/>
+          <w:sz w:val="20"/>
+          <w:szCs w:val="20"/>
+          <w:shd w:val="clear" w:color="auto" w:fill="FFFFFF"/>
+        </w:rPr>
+        <w:t>class</w:t>
+      </w:r>
+      <w:r>
+        <w:rPr>
+          <w:rFonts w:ascii="Courier New" w:hAnsi="Courier New" w:cs="Courier New"/>
+          <w:color w:val="000000"/>
+          <w:sz w:val="20"/>
+          <w:szCs w:val="20"/>
+          <w:shd w:val="clear" w:color="auto" w:fill="FFFFFF"/>
+        </w:rPr>
+        <w:t xml:space="preserve"> Division League NewLeague; </w:t>
+      </w:r>
+    </w:p>
+    <w:p>
+      <w:pPr>
+        <w:autoSpaceDE w:val="0"/>
+        <w:autoSpaceDN w:val="0"/>
+        <w:adjustRightInd w:val="0"/>
+        <w:spacing w:after="0" w:line="240" w:lineRule="auto"/>
+        <w:rPr>
+          <w:rFonts w:ascii="Courier New" w:hAnsi="Courier New" w:cs="Courier New"/>
+          <w:color w:val="000000"/>
+          <w:sz w:val="20"/>
+          <w:szCs w:val="20"/>
+          <w:shd w:val="clear" w:color="auto" w:fill="FFFFFF"/>
+        </w:rPr>
+      </w:pPr>
+      <w:r>
+        <w:rPr>
+          <w:rFonts w:ascii="Courier New" w:hAnsi="Courier New" w:cs="Courier New"/>
+          <w:color w:val="0000FF"/>
+          <w:sz w:val="20"/>
+          <w:szCs w:val="20"/>
+          <w:shd w:val="clear" w:color="auto" w:fill="FFFFFF"/>
+        </w:rPr>
+        <w:t>model</w:t>
+      </w:r>
+      <w:r>
+        <w:rPr>
+          <w:rFonts w:ascii="Courier New" w:hAnsi="Courier New" w:cs="Courier New"/>
+          <w:color w:val="000000"/>
+          <w:sz w:val="20"/>
+          <w:szCs w:val="20"/>
+          <w:shd w:val="clear" w:color="auto" w:fill="FFFFFF"/>
+        </w:rPr>
+        <w:t xml:space="preserve"> SalaryLog = AtBat Hits HmRun Runs RBI Walks</w:t>
+      </w:r>
+    </w:p>
+    <w:p>
+      <w:pPr>
+        <w:autoSpaceDE w:val="0"/>
+        <w:autoSpaceDN w:val="0"/>
+        <w:adjustRightInd w:val="0"/>
+        <w:spacing w:after="0" w:line="240" w:lineRule="auto"/>
+        <w:rPr>
+          <w:rFonts w:ascii="Courier New" w:hAnsi="Courier New" w:cs="Courier New"/>
+          <w:color w:val="000000"/>
+          <w:sz w:val="20"/>
+          <w:szCs w:val="20"/>
+          <w:shd w:val="clear" w:color="auto" w:fill="FFFFFF"/>
+        </w:rPr>
+      </w:pPr>
+      <w:r>
+        <w:rPr>
+          <w:rFonts w:ascii="Courier New" w:hAnsi="Courier New" w:cs="Courier New"/>
+          <w:color w:val="000000"/>
+          <w:sz w:val="20"/>
+          <w:szCs w:val="20"/>
+          <w:shd w:val="clear" w:color="auto" w:fill="FFFFFF"/>
+        </w:rPr>
+        <w:tab/>
+      </w:r>
+      <w:r>
+        <w:rPr>
+          <w:rFonts w:ascii="Courier New" w:hAnsi="Courier New" w:cs="Courier New"/>
+          <w:color w:val="000000"/>
+          <w:sz w:val="20"/>
+          <w:szCs w:val="20"/>
+          <w:shd w:val="clear" w:color="auto" w:fill="FFFFFF"/>
+        </w:rPr>
+        <w:tab/>
+      </w:r>
+      <w:r>
+        <w:rPr>
+          <w:rFonts w:ascii="Courier New" w:hAnsi="Courier New" w:cs="Courier New"/>
+          <w:color w:val="000000"/>
+          <w:sz w:val="20"/>
+          <w:szCs w:val="20"/>
+          <w:shd w:val="clear" w:color="auto" w:fill="FFFFFF"/>
+        </w:rPr>
+        <w:tab/>
+      </w:r>
+      <w:r>
+        <w:rPr>
+          <w:rFonts w:ascii="Courier New" w:hAnsi="Courier New" w:cs="Courier New"/>
+          <w:color w:val="000000"/>
+          <w:sz w:val="20"/>
+          <w:szCs w:val="20"/>
+          <w:shd w:val="clear" w:color="auto" w:fill="FFFFFF"/>
+        </w:rPr>
+        <w:tab/>
+        <w:t>CAtBatLog CHitsLog CHmRunLog CRunsLog CRBILog CWalksLog</w:t>
+      </w:r>
+    </w:p>
+    <w:p>
+      <w:pPr>
+        <w:autoSpaceDE w:val="0"/>
+        <w:autoSpaceDN w:val="0"/>
+        <w:adjustRightInd w:val="0"/>
+        <w:spacing w:after="0" w:line="240" w:lineRule="auto"/>
+        <w:rPr>
+          <w:rFonts w:ascii="Courier New" w:hAnsi="Courier New" w:cs="Courier New"/>
+          <w:color w:val="000000"/>
+          <w:sz w:val="20"/>
+          <w:szCs w:val="20"/>
+          <w:shd w:val="clear" w:color="auto" w:fill="FFFFFF"/>
+        </w:rPr>
+      </w:pPr>
+      <w:r>
+        <w:rPr>
+          <w:rFonts w:ascii="Courier New" w:hAnsi="Courier New" w:cs="Courier New"/>
+          <w:color w:val="000000"/>
+          <w:sz w:val="20"/>
+          <w:szCs w:val="20"/>
+          <w:shd w:val="clear" w:color="auto" w:fill="FFFFFF"/>
+        </w:rPr>
+        <w:tab/>
+      </w:r>
+      <w:r>
+        <w:rPr>
+          <w:rFonts w:ascii="Courier New" w:hAnsi="Courier New" w:cs="Courier New"/>
+          <w:color w:val="000000"/>
+          <w:sz w:val="20"/>
+          <w:szCs w:val="20"/>
+          <w:shd w:val="clear" w:color="auto" w:fill="FFFFFF"/>
+        </w:rPr>
+        <w:tab/>
+      </w:r>
+      <w:r>
+        <w:rPr>
+          <w:rFonts w:ascii="Courier New" w:hAnsi="Courier New" w:cs="Courier New"/>
+          <w:color w:val="000000"/>
+          <w:sz w:val="20"/>
+          <w:szCs w:val="20"/>
+          <w:shd w:val="clear" w:color="auto" w:fill="FFFFFF"/>
+        </w:rPr>
+        <w:tab/>
+      </w:r>
+      <w:r>
+        <w:rPr>
+          <w:rFonts w:ascii="Courier New" w:hAnsi="Courier New" w:cs="Courier New"/>
+          <w:color w:val="000000"/>
+          <w:sz w:val="20"/>
+          <w:szCs w:val="20"/>
+          <w:shd w:val="clear" w:color="auto" w:fill="FFFFFF"/>
+        </w:rPr>
+        <w:tab/>
+        <w:t>PutOuts Assists Errors Years Division League NewLeague</w:t>
+      </w:r>
+    </w:p>
+    <w:p>
+      <w:pPr>
+        <w:autoSpaceDE w:val="0"/>
+        <w:autoSpaceDN w:val="0"/>
+        <w:adjustRightInd w:val="0"/>
+        <w:spacing w:after="0" w:line="240" w:lineRule="auto"/>
+        <w:rPr>
+          <w:rFonts w:ascii="Courier New" w:hAnsi="Courier New" w:cs="Courier New"/>
+          <w:color w:val="000000"/>
+          <w:sz w:val="20"/>
+          <w:szCs w:val="20"/>
+          <w:shd w:val="clear" w:color="auto" w:fill="FFFFFF"/>
+        </w:rPr>
+      </w:pPr>
+      <w:r>
+        <w:rPr>
+          <w:rFonts w:ascii="Courier New" w:hAnsi="Courier New" w:cs="Courier New"/>
+          <w:color w:val="000000"/>
+          <w:sz w:val="20"/>
+          <w:szCs w:val="20"/>
+          <w:shd w:val="clear" w:color="auto" w:fill="FFFFFF"/>
+        </w:rPr>
+        <w:tab/>
+      </w:r>
+      <w:r>
+        <w:rPr>
+          <w:rFonts w:ascii="Courier New" w:hAnsi="Courier New" w:cs="Courier New"/>
+          <w:color w:val="000000"/>
+          <w:sz w:val="20"/>
+          <w:szCs w:val="20"/>
+          <w:shd w:val="clear" w:color="auto" w:fill="FFFFFF"/>
+        </w:rPr>
+        <w:tab/>
+      </w:r>
+      <w:r>
+        <w:rPr>
+          <w:rFonts w:ascii="Courier New" w:hAnsi="Courier New" w:cs="Courier New"/>
+          <w:color w:val="000000"/>
+          <w:sz w:val="20"/>
+          <w:szCs w:val="20"/>
+          <w:shd w:val="clear" w:color="auto" w:fill="FFFFFF"/>
+        </w:rPr>
+        <w:tab/>
+      </w:r>
+      <w:r>
+        <w:rPr>
+          <w:rFonts w:ascii="Courier New" w:hAnsi="Courier New" w:cs="Courier New"/>
+          <w:color w:val="000000"/>
+          <w:sz w:val="20"/>
+          <w:szCs w:val="20"/>
+          <w:shd w:val="clear" w:color="auto" w:fill="FFFFFF"/>
+        </w:rPr>
+        <w:tab/>
+        <w:t xml:space="preserve">/ </w:t>
+      </w:r>
+      <w:r>
+        <w:rPr>
+          <w:rFonts w:ascii="Courier New" w:hAnsi="Courier New" w:cs="Courier New"/>
+          <w:color w:val="0000FF"/>
+          <w:sz w:val="20"/>
+          <w:szCs w:val="20"/>
+          <w:shd w:val="clear" w:color="auto" w:fill="FFFFFF"/>
+        </w:rPr>
+        <w:t>selection</w:t>
+      </w:r>
+      <w:r>
+        <w:rPr>
+          <w:rFonts w:ascii="Courier New" w:hAnsi="Courier New" w:cs="Courier New"/>
+          <w:color w:val="000000"/>
+          <w:sz w:val="20"/>
+          <w:szCs w:val="20"/>
+          <w:shd w:val="clear" w:color="auto" w:fill="FFFFFF"/>
+        </w:rPr>
+        <w:t xml:space="preserve"> = lasso(choose=cv </w:t>
+      </w:r>
+      <w:r>
+        <w:rPr>
+          <w:rFonts w:ascii="Courier New" w:hAnsi="Courier New" w:cs="Courier New"/>
+          <w:color w:val="0000FF"/>
+          <w:sz w:val="20"/>
+          <w:szCs w:val="20"/>
+          <w:shd w:val="clear" w:color="auto" w:fill="FFFFFF"/>
+        </w:rPr>
+        <w:t>stop</w:t>
+      </w:r>
+      <w:r>
+        <w:rPr>
+          <w:rFonts w:ascii="Courier New" w:hAnsi="Courier New" w:cs="Courier New"/>
+          <w:color w:val="000000"/>
+          <w:sz w:val="20"/>
+          <w:szCs w:val="20"/>
+          <w:shd w:val="clear" w:color="auto" w:fill="FFFFFF"/>
+        </w:rPr>
+        <w:t xml:space="preserve"> = AIC) CVDETAILS</w:t>
+      </w:r>
+    </w:p>
+    <w:p>
+      <w:pPr>
+        <w:autoSpaceDE w:val="0"/>
+        <w:autoSpaceDN w:val="0"/>
+        <w:adjustRightInd w:val="0"/>
+        <w:spacing w:after="0" w:line="240" w:lineRule="auto"/>
+        <w:rPr>
+          <w:rFonts w:ascii="Courier New" w:hAnsi="Courier New" w:cs="Courier New"/>
+          <w:color w:val="000000"/>
+          <w:sz w:val="20"/>
+          <w:szCs w:val="20"/>
+          <w:shd w:val="clear" w:color="auto" w:fill="FFFFFF"/>
+        </w:rPr>
+      </w:pPr>
+      <w:r>
+        <w:rPr>
+          <w:rFonts w:ascii="Courier New" w:hAnsi="Courier New" w:cs="Courier New"/>
+          <w:color w:val="000000"/>
+          <w:sz w:val="20"/>
+          <w:szCs w:val="20"/>
+          <w:shd w:val="clear" w:color="auto" w:fill="FFFFFF"/>
+        </w:rPr>
+        <w:tab/>
+      </w:r>
+      <w:r>
+        <w:rPr>
+          <w:rFonts w:ascii="Courier New" w:hAnsi="Courier New" w:cs="Courier New"/>
+          <w:color w:val="000000"/>
+          <w:sz w:val="20"/>
+          <w:szCs w:val="20"/>
+          <w:shd w:val="clear" w:color="auto" w:fill="FFFFFF"/>
+        </w:rPr>
+        <w:tab/>
+      </w:r>
+      <w:r>
+        <w:rPr>
+          <w:rFonts w:ascii="Courier New" w:hAnsi="Courier New" w:cs="Courier New"/>
+          <w:color w:val="000000"/>
+          <w:sz w:val="20"/>
+          <w:szCs w:val="20"/>
+          <w:shd w:val="clear" w:color="auto" w:fill="FFFFFF"/>
+        </w:rPr>
+        <w:tab/>
+      </w:r>
+      <w:r>
+        <w:rPr>
+          <w:rFonts w:ascii="Courier New" w:hAnsi="Courier New" w:cs="Courier New"/>
+          <w:color w:val="000000"/>
+          <w:sz w:val="20"/>
+          <w:szCs w:val="20"/>
+          <w:shd w:val="clear" w:color="auto" w:fill="FFFFFF"/>
+        </w:rPr>
+        <w:tab/>
+      </w:r>
+      <w:r>
+        <w:rPr>
+          <w:rFonts w:ascii="Courier New" w:hAnsi="Courier New" w:cs="Courier New"/>
+          <w:color w:val="0000FF"/>
+          <w:sz w:val="20"/>
+          <w:szCs w:val="20"/>
+          <w:shd w:val="clear" w:color="auto" w:fill="FFFFFF"/>
+        </w:rPr>
+        <w:t>CVMETHOD</w:t>
+      </w:r>
+      <w:r>
+        <w:rPr>
+          <w:rFonts w:ascii="Courier New" w:hAnsi="Courier New" w:cs="Courier New"/>
+          <w:color w:val="000000"/>
+          <w:sz w:val="20"/>
+          <w:szCs w:val="20"/>
+          <w:shd w:val="clear" w:color="auto" w:fill="FFFFFF"/>
+        </w:rPr>
+        <w:t>=RANDOM(</w:t>
+      </w:r>
+      <w:r>
+        <w:rPr>
+          <w:rFonts w:ascii="Courier New" w:hAnsi="Courier New" w:cs="Courier New"/>
+          <w:b/>
+          <w:bCs/>
+          <w:color w:val="008080"/>
+          <w:sz w:val="20"/>
+          <w:szCs w:val="20"/>
+          <w:shd w:val="clear" w:color="auto" w:fill="FFFFFF"/>
+        </w:rPr>
+        <w:t>10</w:t>
+      </w:r>
+      <w:r>
+        <w:rPr>
+          <w:rFonts w:ascii="Courier New" w:hAnsi="Courier New" w:cs="Courier New"/>
+          <w:color w:val="000000"/>
+          <w:sz w:val="20"/>
+          <w:szCs w:val="20"/>
+          <w:shd w:val="clear" w:color="auto" w:fill="FFFFFF"/>
+        </w:rPr>
+        <w:t>);</w:t>
+      </w:r>
+    </w:p>
+    <w:p>
+      <w:pPr>
+        <w:autoSpaceDE w:val="0"/>
+        <w:autoSpaceDN w:val="0"/>
+        <w:adjustRightInd w:val="0"/>
+        <w:spacing w:after="0" w:line="240" w:lineRule="auto"/>
+        <w:rPr>
+          <w:rFonts w:ascii="Courier New" w:hAnsi="Courier New" w:cs="Courier New"/>
+          <w:color w:val="000000"/>
+          <w:sz w:val="20"/>
+          <w:szCs w:val="20"/>
+          <w:shd w:val="clear" w:color="auto" w:fill="FFFFFF"/>
+        </w:rPr>
+      </w:pPr>
+      <w:r>
+        <w:rPr>
+          <w:rFonts w:ascii="Courier New" w:hAnsi="Courier New" w:cs="Courier New"/>
+          <w:b/>
+          <w:bCs/>
+          <w:color w:val="000080"/>
+          <w:sz w:val="20"/>
+          <w:szCs w:val="20"/>
+          <w:shd w:val="clear" w:color="auto" w:fill="FFFFFF"/>
+        </w:rPr>
+        <w:t>run</w:t>
+      </w:r>
+      <w:r>
+        <w:rPr>
+          <w:rFonts w:ascii="Courier New" w:hAnsi="Courier New" w:cs="Courier New"/>
+          <w:color w:val="000000"/>
+          <w:sz w:val="20"/>
+          <w:szCs w:val="20"/>
+          <w:shd w:val="clear" w:color="auto" w:fill="FFFFFF"/>
+        </w:rPr>
+        <w:t>;</w:t>
       </w:r>
     </w:p>
     <w:sectPr>
@@ -1453,6 +3728,243 @@
     </w:sectPr>
   </w:body>
 </w:document>
+</file>
+
+<file path=word/numbering.xml><?xml version="1.0" encoding="utf-8"?>
+<w:numbering xmlns:wpc="http://schemas.microsoft.com/office/word/2010/wordprocessingCanvas" xmlns:cx="http://schemas.microsoft.com/office/drawing/2014/chartex" xmlns:cx1="http://schemas.microsoft.com/office/drawing/2015/9/8/chartex" xmlns:cx2="http://schemas.microsoft.com/office/drawing/2015/10/21/chartex" xmlns:cx3="http://schemas.microsoft.com/office/drawing/2016/5/9/chartex" xmlns:cx4="http://schemas.microsoft.com/office/drawing/2016/5/10/chartex" xmlns:cx5="http://schemas.microsoft.com/office/drawing/2016/5/11/chartex" xmlns:cx6="http://schemas.microsoft.com/office/drawing/2016/5/12/chartex" xmlns:cx7="http://schemas.microsoft.com/office/drawing/2016/5/13/chartex" xmlns:cx8="http://schemas.microsoft.com/office/drawing/2016/5/14/chartex" xmlns:mc="http://schemas.openxmlformats.org/markup-compatibility/2006" xmlns:aink="http://schemas.microsoft.com/office/drawing/2016/ink" xmlns:am3d="http://schemas.microsoft.com/office/drawing/2017/model3d" xmlns:o="urn:schemas-microsoft-com:office:office" xmlns:r="http://schemas.openxmlformats.org/officeDocument/2006/relationships" xmlns:m="http://schemas.openxmlformats.org/officeDocument/2006/math" xmlns:v="urn:schemas-microsoft-com:vml" xmlns:wp14="http://schemas.microsoft.com/office/word/2010/wordprocessingDrawing" xmlns:wp="http://schemas.openxmlformats.org/drawingml/2006/wordprocessingDrawing" xmlns:w10="urn:schemas-microsoft-com:office:word" xmlns:w="http://schemas.openxmlformats.org/wordprocessingml/2006/main" xmlns:w14="http://schemas.microsoft.com/office/word/2010/wordml" xmlns:w15="http://schemas.microsoft.com/office/word/2012/wordml" xmlns:w16cid="http://schemas.microsoft.com/office/word/2016/wordml/cid" xmlns:w16se="http://schemas.microsoft.com/office/word/2015/wordml/symex" xmlns:wpg="http://schemas.microsoft.com/office/word/2010/wordprocessingGroup" xmlns:wpi="http://schemas.microsoft.com/office/word/2010/wordprocessingInk" xmlns:wne="http://schemas.microsoft.com/office/word/2006/wordml" xmlns:wps="http://schemas.microsoft.com/office/word/2010/wordprocessingShape" mc:Ignorable="w14 w15 w16se w16cid wp14">
+  <w:abstractNum w:abstractNumId="0" w15:restartNumberingAfterBreak="0">
+    <w:nsid w:val="1F9673EF"/>
+    <w:multiLevelType w:val="hybridMultilevel"/>
+    <w:tmpl w:val="C0527E12"/>
+    <w:lvl w:ilvl="0" w:tplc="04090001">
+      <w:start w:val="1"/>
+      <w:numFmt w:val="bullet"/>
+      <w:lvlText w:val=""/>
+      <w:lvlJc w:val="left"/>
+      <w:pPr>
+        <w:ind w:left="720" w:hanging="360"/>
+      </w:pPr>
+      <w:rPr>
+        <w:rFonts w:ascii="Symbol" w:hAnsi="Symbol" w:hint="default"/>
+      </w:rPr>
+    </w:lvl>
+    <w:lvl w:ilvl="1" w:tplc="04090003" w:tentative="1">
+      <w:start w:val="1"/>
+      <w:numFmt w:val="bullet"/>
+      <w:lvlText w:val="o"/>
+      <w:lvlJc w:val="left"/>
+      <w:pPr>
+        <w:ind w:left="1440" w:hanging="360"/>
+      </w:pPr>
+      <w:rPr>
+        <w:rFonts w:ascii="Courier New" w:hAnsi="Courier New" w:cs="Courier New" w:hint="default"/>
+      </w:rPr>
+    </w:lvl>
+    <w:lvl w:ilvl="2" w:tplc="04090005" w:tentative="1">
+      <w:start w:val="1"/>
+      <w:numFmt w:val="bullet"/>
+      <w:lvlText w:val=""/>
+      <w:lvlJc w:val="left"/>
+      <w:pPr>
+        <w:ind w:left="2160" w:hanging="360"/>
+      </w:pPr>
+      <w:rPr>
+        <w:rFonts w:ascii="Wingdings" w:hAnsi="Wingdings" w:hint="default"/>
+      </w:rPr>
+    </w:lvl>
+    <w:lvl w:ilvl="3" w:tplc="04090001" w:tentative="1">
+      <w:start w:val="1"/>
+      <w:numFmt w:val="bullet"/>
+      <w:lvlText w:val=""/>
+      <w:lvlJc w:val="left"/>
+      <w:pPr>
+        <w:ind w:left="2880" w:hanging="360"/>
+      </w:pPr>
+      <w:rPr>
+        <w:rFonts w:ascii="Symbol" w:hAnsi="Symbol" w:hint="default"/>
+      </w:rPr>
+    </w:lvl>
+    <w:lvl w:ilvl="4" w:tplc="04090003" w:tentative="1">
+      <w:start w:val="1"/>
+      <w:numFmt w:val="bullet"/>
+      <w:lvlText w:val="o"/>
+      <w:lvlJc w:val="left"/>
+      <w:pPr>
+        <w:ind w:left="3600" w:hanging="360"/>
+      </w:pPr>
+      <w:rPr>
+        <w:rFonts w:ascii="Courier New" w:hAnsi="Courier New" w:cs="Courier New" w:hint="default"/>
+      </w:rPr>
+    </w:lvl>
+    <w:lvl w:ilvl="5" w:tplc="04090005" w:tentative="1">
+      <w:start w:val="1"/>
+      <w:numFmt w:val="bullet"/>
+      <w:lvlText w:val=""/>
+      <w:lvlJc w:val="left"/>
+      <w:pPr>
+        <w:ind w:left="4320" w:hanging="360"/>
+      </w:pPr>
+      <w:rPr>
+        <w:rFonts w:ascii="Wingdings" w:hAnsi="Wingdings" w:hint="default"/>
+      </w:rPr>
+    </w:lvl>
+    <w:lvl w:ilvl="6" w:tplc="04090001" w:tentative="1">
+      <w:start w:val="1"/>
+      <w:numFmt w:val="bullet"/>
+      <w:lvlText w:val=""/>
+      <w:lvlJc w:val="left"/>
+      <w:pPr>
+        <w:ind w:left="5040" w:hanging="360"/>
+      </w:pPr>
+      <w:rPr>
+        <w:rFonts w:ascii="Symbol" w:hAnsi="Symbol" w:hint="default"/>
+      </w:rPr>
+    </w:lvl>
+    <w:lvl w:ilvl="7" w:tplc="04090003" w:tentative="1">
+      <w:start w:val="1"/>
+      <w:numFmt w:val="bullet"/>
+      <w:lvlText w:val="o"/>
+      <w:lvlJc w:val="left"/>
+      <w:pPr>
+        <w:ind w:left="5760" w:hanging="360"/>
+      </w:pPr>
+      <w:rPr>
+        <w:rFonts w:ascii="Courier New" w:hAnsi="Courier New" w:cs="Courier New" w:hint="default"/>
+      </w:rPr>
+    </w:lvl>
+    <w:lvl w:ilvl="8" w:tplc="04090005" w:tentative="1">
+      <w:start w:val="1"/>
+      <w:numFmt w:val="bullet"/>
+      <w:lvlText w:val=""/>
+      <w:lvlJc w:val="left"/>
+      <w:pPr>
+        <w:ind w:left="6480" w:hanging="360"/>
+      </w:pPr>
+      <w:rPr>
+        <w:rFonts w:ascii="Wingdings" w:hAnsi="Wingdings" w:hint="default"/>
+      </w:rPr>
+    </w:lvl>
+  </w:abstractNum>
+  <w:abstractNum w:abstractNumId="1" w15:restartNumberingAfterBreak="0">
+    <w:nsid w:val="33992804"/>
+    <w:multiLevelType w:val="hybridMultilevel"/>
+    <w:tmpl w:val="CF2C61E0"/>
+    <w:lvl w:ilvl="0" w:tplc="04090001">
+      <w:start w:val="1"/>
+      <w:numFmt w:val="bullet"/>
+      <w:lvlText w:val=""/>
+      <w:lvlJc w:val="left"/>
+      <w:pPr>
+        <w:ind w:left="720" w:hanging="360"/>
+      </w:pPr>
+      <w:rPr>
+        <w:rFonts w:ascii="Symbol" w:hAnsi="Symbol" w:hint="default"/>
+      </w:rPr>
+    </w:lvl>
+    <w:lvl w:ilvl="1" w:tplc="04090003" w:tentative="1">
+      <w:start w:val="1"/>
+      <w:numFmt w:val="bullet"/>
+      <w:lvlText w:val="o"/>
+      <w:lvlJc w:val="left"/>
+      <w:pPr>
+        <w:ind w:left="1440" w:hanging="360"/>
+      </w:pPr>
+      <w:rPr>
+        <w:rFonts w:ascii="Courier New" w:hAnsi="Courier New" w:cs="Courier New" w:hint="default"/>
+      </w:rPr>
+    </w:lvl>
+    <w:lvl w:ilvl="2" w:tplc="04090005" w:tentative="1">
+      <w:start w:val="1"/>
+      <w:numFmt w:val="bullet"/>
+      <w:lvlText w:val=""/>
+      <w:lvlJc w:val="left"/>
+      <w:pPr>
+        <w:ind w:left="2160" w:hanging="360"/>
+      </w:pPr>
+      <w:rPr>
+        <w:rFonts w:ascii="Wingdings" w:hAnsi="Wingdings" w:hint="default"/>
+      </w:rPr>
+    </w:lvl>
+    <w:lvl w:ilvl="3" w:tplc="04090001" w:tentative="1">
+      <w:start w:val="1"/>
+      <w:numFmt w:val="bullet"/>
+      <w:lvlText w:val=""/>
+      <w:lvlJc w:val="left"/>
+      <w:pPr>
+        <w:ind w:left="2880" w:hanging="360"/>
+      </w:pPr>
+      <w:rPr>
+        <w:rFonts w:ascii="Symbol" w:hAnsi="Symbol" w:hint="default"/>
+      </w:rPr>
+    </w:lvl>
+    <w:lvl w:ilvl="4" w:tplc="04090003" w:tentative="1">
+      <w:start w:val="1"/>
+      <w:numFmt w:val="bullet"/>
+      <w:lvlText w:val="o"/>
+      <w:lvlJc w:val="left"/>
+      <w:pPr>
+        <w:ind w:left="3600" w:hanging="360"/>
+      </w:pPr>
+      <w:rPr>
+        <w:rFonts w:ascii="Courier New" w:hAnsi="Courier New" w:cs="Courier New" w:hint="default"/>
+      </w:rPr>
+    </w:lvl>
+    <w:lvl w:ilvl="5" w:tplc="04090005" w:tentative="1">
+      <w:start w:val="1"/>
+      <w:numFmt w:val="bullet"/>
+      <w:lvlText w:val=""/>
+      <w:lvlJc w:val="left"/>
+      <w:pPr>
+        <w:ind w:left="4320" w:hanging="360"/>
+      </w:pPr>
+      <w:rPr>
+        <w:rFonts w:ascii="Wingdings" w:hAnsi="Wingdings" w:hint="default"/>
+      </w:rPr>
+    </w:lvl>
+    <w:lvl w:ilvl="6" w:tplc="04090001" w:tentative="1">
+      <w:start w:val="1"/>
+      <w:numFmt w:val="bullet"/>
+      <w:lvlText w:val=""/>
+      <w:lvlJc w:val="left"/>
+      <w:pPr>
+        <w:ind w:left="5040" w:hanging="360"/>
+      </w:pPr>
+      <w:rPr>
+        <w:rFonts w:ascii="Symbol" w:hAnsi="Symbol" w:hint="default"/>
+      </w:rPr>
+    </w:lvl>
+    <w:lvl w:ilvl="7" w:tplc="04090003" w:tentative="1">
+      <w:start w:val="1"/>
+      <w:numFmt w:val="bullet"/>
+      <w:lvlText w:val="o"/>
+      <w:lvlJc w:val="left"/>
+      <w:pPr>
+        <w:ind w:left="5760" w:hanging="360"/>
+      </w:pPr>
+      <w:rPr>
+        <w:rFonts w:ascii="Courier New" w:hAnsi="Courier New" w:cs="Courier New" w:hint="default"/>
+      </w:rPr>
+    </w:lvl>
+    <w:lvl w:ilvl="8" w:tplc="04090005" w:tentative="1">
+      <w:start w:val="1"/>
+      <w:numFmt w:val="bullet"/>
+      <w:lvlText w:val=""/>
+      <w:lvlJc w:val="left"/>
+      <w:pPr>
+        <w:ind w:left="6480" w:hanging="360"/>
+      </w:pPr>
+      <w:rPr>
+        <w:rFonts w:ascii="Wingdings" w:hAnsi="Wingdings" w:hint="default"/>
+      </w:rPr>
+    </w:lvl>
+  </w:abstractNum>
+  <w:num w:numId="1">
+    <w:abstractNumId w:val="1"/>
+  </w:num>
+  <w:num w:numId="2">
+    <w:abstractNumId w:val="0"/>
+  </w:num>
+</w:numbering>
 </file>
 
 <file path=word/styles.xml><?xml version="1.0" encoding="utf-8"?>
@@ -2051,6 +4563,17 @@
       </w:tblBorders>
     </w:tblPr>
   </w:style>
+  <w:style w:type="paragraph" w:styleId="ListParagraph">
+    <w:name w:val="List Paragraph"/>
+    <w:basedOn w:val="Normal"/>
+    <w:uiPriority w:val="34"/>
+    <w:qFormat/>
+    <w:rsid w:val="00E67E2A"/>
+    <w:pPr>
+      <w:ind w:left="720"/>
+      <w:contextualSpacing/>
+    </w:pPr>
+  </w:style>
 </w:styles>
 </file>
 

</xml_diff>